<commit_message>
Identificação dos Padrões de projeto
</commit_message>
<xml_diff>
--- a/Documentação.DOCX
+++ b/Documentação.DOCX
@@ -48,19 +48,7 @@
           <w:rPr>
             <w:rStyle w:val="Hyperlink"/>
           </w:rPr>
-          <w:t>resol</w:t>
-        </w:r>
-        <w:r>
-          <w:rPr>
-            <w:rStyle w:val="Hyperlink"/>
-          </w:rPr>
-          <w:t>u</w:t>
-        </w:r>
-        <w:r>
-          <w:rPr>
-            <w:rStyle w:val="Hyperlink"/>
-          </w:rPr>
-          <w:t>ção</w:t>
+          <w:t>resolução</w:t>
         </w:r>
       </w:hyperlink>
       <w:r>
@@ -307,29 +295,8 @@
                             </w:r>
                           </w:p>
                           <w:p>
-                            <w:proofErr w:type="gramStart"/>
                             <w:r>
-                              <w:t>aluno(</w:t>
-                            </w:r>
-                            <w:proofErr w:type="gramEnd"/>
-                            <w:r>
-                              <w:t>id,</w:t>
-                            </w:r>
-                            <w:r>
-                              <w:t xml:space="preserve"> </w:t>
-                            </w:r>
-                            <w:r>
-                              <w:t xml:space="preserve">nome); </w:t>
-                            </w:r>
-                          </w:p>
-                          <w:p>
-                            <w:proofErr w:type="gramStart"/>
-                            <w:r>
-                              <w:t>modalidade(</w:t>
-                            </w:r>
-                            <w:proofErr w:type="gramEnd"/>
-                            <w:r>
-                              <w:t>id,</w:t>
+                              <w:t>aluno(id,</w:t>
                             </w:r>
                             <w:r>
                               <w:t xml:space="preserve"> </w:t>
@@ -340,116 +307,63 @@
                           </w:p>
                           <w:p>
                             <w:r>
-                              <w:t>documentacao_</w:t>
-                            </w:r>
-                            <w:proofErr w:type="gramStart"/>
-                            <w:r>
-                              <w:t>comprobatoria(</w:t>
-                            </w:r>
-                            <w:proofErr w:type="gramEnd"/>
-                            <w:r>
-                              <w:t>id,</w:t>
+                              <w:t>modalidade(id,</w:t>
                             </w:r>
                             <w:r>
                               <w:t xml:space="preserve"> </w:t>
                             </w:r>
-                            <w:proofErr w:type="spellStart"/>
                             <w:r>
-                              <w:t>descricao</w:t>
-                            </w:r>
-                            <w:proofErr w:type="spellEnd"/>
-                            <w:r>
-                              <w:t xml:space="preserve">); </w:t>
+                              <w:t xml:space="preserve">nome); </w:t>
                             </w:r>
                           </w:p>
                           <w:p>
-                            <w:proofErr w:type="spellStart"/>
                             <w:r>
-                              <w:t>horas_por_</w:t>
-                            </w:r>
-                            <w:proofErr w:type="gramStart"/>
-                            <w:r>
-                              <w:t>atividade</w:t>
-                            </w:r>
-                            <w:proofErr w:type="spellEnd"/>
-                            <w:r>
-                              <w:t>(</w:t>
-                            </w:r>
-                            <w:proofErr w:type="gramEnd"/>
-                            <w:r>
-                              <w:t>id,</w:t>
+                              <w:t>documentacao_comprobatoria(id,</w:t>
                             </w:r>
                             <w:r>
                               <w:t xml:space="preserve"> </w:t>
                             </w:r>
-                            <w:proofErr w:type="spellStart"/>
                             <w:r>
-                              <w:t>descricao</w:t>
-                            </w:r>
-                            <w:proofErr w:type="spellEnd"/>
-                            <w:r>
-                              <w:t xml:space="preserve">); </w:t>
+                              <w:t xml:space="preserve">descricao); </w:t>
                             </w:r>
                           </w:p>
                           <w:p>
-                            <w:proofErr w:type="spellStart"/>
                             <w:r>
-                              <w:t>atividade_</w:t>
-                            </w:r>
-                            <w:proofErr w:type="gramStart"/>
-                            <w:r>
-                              <w:t>complementar</w:t>
-                            </w:r>
-                            <w:proofErr w:type="spellEnd"/>
-                            <w:r>
-                              <w:t>(</w:t>
-                            </w:r>
-                            <w:proofErr w:type="gramEnd"/>
-                            <w:r>
-                              <w:t>id,</w:t>
+                              <w:t>horas_por_atividade(id,</w:t>
                             </w:r>
                             <w:r>
                               <w:t xml:space="preserve"> </w:t>
                             </w:r>
-                            <w:proofErr w:type="spellStart"/>
                             <w:r>
-                              <w:t>descricao</w:t>
-                            </w:r>
-                            <w:proofErr w:type="spellEnd"/>
-                            <w:r>
-                              <w:t xml:space="preserve">); </w:t>
+                              <w:t xml:space="preserve">descricao); </w:t>
                             </w:r>
                           </w:p>
                           <w:p>
-                            <w:proofErr w:type="gramStart"/>
                             <w:r>
-                              <w:t>requerimento(</w:t>
-                            </w:r>
-                            <w:proofErr w:type="gramEnd"/>
-                            <w:r>
-                              <w:t>id,</w:t>
+                              <w:t>atividade_complementar(id,</w:t>
                             </w:r>
                             <w:r>
                               <w:t xml:space="preserve"> </w:t>
                             </w:r>
-                            <w:proofErr w:type="spellStart"/>
                             <w:r>
-                              <w:t>aluno_id</w:t>
+                              <w:t xml:space="preserve">descricao); </w:t>
                             </w:r>
-                            <w:proofErr w:type="spellEnd"/>
+                          </w:p>
+                          <w:p>
                             <w:r>
-                              <w:t>,</w:t>
+                              <w:t>requerimento(id,</w:t>
                             </w:r>
                             <w:r>
                               <w:t xml:space="preserve"> </w:t>
                             </w:r>
-                            <w:proofErr w:type="spellStart"/>
                             <w:r>
-                              <w:t>data_requerimento</w:t>
+                              <w:t>aluno_id,</w:t>
                             </w:r>
-                            <w:proofErr w:type="spellEnd"/>
                             <w:r>
-                              <w:t>,</w:t>
+                              <w:t xml:space="preserve"> </w:t>
+                            </w:r>
+                            <w:r>
+                              <w:t>data_requerimento,</w:t>
                             </w:r>
                             <w:r>
                               <w:t xml:space="preserve"> </w:t>
@@ -460,34 +374,19 @@
                             <w:r>
                               <w:t xml:space="preserve"> </w:t>
                             </w:r>
-                            <w:proofErr w:type="spellStart"/>
                             <w:r>
-                              <w:t>data_validacao</w:t>
-                            </w:r>
-                            <w:proofErr w:type="spellEnd"/>
-                            <w:r>
-                              <w:t xml:space="preserve">); </w:t>
+                              <w:t xml:space="preserve">data_validacao); </w:t>
                             </w:r>
                           </w:p>
                           <w:p>
-                            <w:proofErr w:type="gramStart"/>
                             <w:r>
-                              <w:t>parecer(</w:t>
-                            </w:r>
-                            <w:proofErr w:type="gramEnd"/>
-                            <w:r>
-                              <w:t>id,</w:t>
+                              <w:t>parecer(id,</w:t>
                             </w:r>
                             <w:r>
                               <w:t xml:space="preserve"> </w:t>
                             </w:r>
-                            <w:proofErr w:type="spellStart"/>
                             <w:r>
-                              <w:t>requerimento_id</w:t>
-                            </w:r>
-                            <w:proofErr w:type="spellEnd"/>
-                            <w:r>
-                              <w:t>,</w:t>
+                              <w:t>requerimento_id,</w:t>
                             </w:r>
                             <w:r>
                               <w:t xml:space="preserve"> </w:t>
@@ -498,64 +397,31 @@
                             <w:r>
                               <w:t xml:space="preserve"> </w:t>
                             </w:r>
-                            <w:proofErr w:type="spellStart"/>
                             <w:r>
-                              <w:t>data_parecer</w:t>
-                            </w:r>
-                            <w:proofErr w:type="spellEnd"/>
-                            <w:r>
-                              <w:t xml:space="preserve">); </w:t>
+                              <w:t xml:space="preserve">data_parecer); </w:t>
                             </w:r>
                           </w:p>
                           <w:p>
-                            <w:proofErr w:type="spellStart"/>
                             <w:r>
-                              <w:t>atividade_</w:t>
-                            </w:r>
-                            <w:proofErr w:type="gramStart"/>
-                            <w:r>
-                              <w:t>realizada</w:t>
-                            </w:r>
-                            <w:proofErr w:type="spellEnd"/>
-                            <w:r>
-                              <w:t>(</w:t>
-                            </w:r>
-                            <w:proofErr w:type="gramEnd"/>
-                            <w:r>
-                              <w:t>id,</w:t>
+                              <w:t>atividade_realizada(id,</w:t>
                             </w:r>
                             <w:r>
                               <w:t xml:space="preserve"> </w:t>
                             </w:r>
-                            <w:proofErr w:type="spellStart"/>
                             <w:r>
-                              <w:t>requerimento_id</w:t>
-                            </w:r>
-                            <w:proofErr w:type="spellEnd"/>
-                            <w:r>
-                              <w:t>,</w:t>
+                              <w:t>requerimento_id,</w:t>
                             </w:r>
                             <w:r>
                               <w:t xml:space="preserve"> </w:t>
                             </w:r>
-                            <w:proofErr w:type="spellStart"/>
                             <w:r>
-                              <w:t>atividade_id</w:t>
-                            </w:r>
-                            <w:proofErr w:type="spellEnd"/>
-                            <w:r>
-                              <w:t>,</w:t>
+                              <w:t>atividade_id,</w:t>
                             </w:r>
                             <w:r>
                               <w:t xml:space="preserve"> </w:t>
                             </w:r>
-                            <w:proofErr w:type="spellStart"/>
                             <w:r>
-                              <w:t>horas_apresentadas</w:t>
-                            </w:r>
-                            <w:proofErr w:type="spellEnd"/>
-                            <w:r>
-                              <w:t>,</w:t>
+                              <w:t>horas_apresentadas,</w:t>
                             </w:r>
                             <w:r>
                               <w:t xml:space="preserve"> </w:t>
@@ -619,107 +485,40 @@
                             <w:r>
                               <w:t xml:space="preserve">Quando as horas são apresentadas para uma </w:t>
                             </w:r>
-                            <w:proofErr w:type="spellStart"/>
                             <w:r>
                               <w:rPr>
                                 <w:u w:val="single"/>
                               </w:rPr>
                               <w:t>atividade_complementar</w:t>
                             </w:r>
-                            <w:proofErr w:type="spellEnd"/>
                             <w:r>
                               <w:t xml:space="preserve"> os dados são inseridos em uma nova </w:t>
                             </w:r>
-                            <w:proofErr w:type="spellStart"/>
                             <w:r>
                               <w:rPr>
                                 <w:u w:val="single"/>
                               </w:rPr>
                               <w:t>atividade_realizada</w:t>
                             </w:r>
-                            <w:proofErr w:type="spellEnd"/>
                             <w:r>
-                              <w:t xml:space="preserve"> (</w:t>
-                            </w:r>
-                            <w:proofErr w:type="spellStart"/>
-                            <w:r>
-                              <w:t>requerimento_id</w:t>
-                            </w:r>
-                            <w:proofErr w:type="spellEnd"/>
-                            <w:r>
-                              <w:t xml:space="preserve">, </w:t>
-                            </w:r>
-                            <w:proofErr w:type="spellStart"/>
-                            <w:r>
-                              <w:t>atividade_id</w:t>
-                            </w:r>
-                            <w:proofErr w:type="spellEnd"/>
-                            <w:r>
-                              <w:t xml:space="preserve">, </w:t>
-                            </w:r>
-                            <w:proofErr w:type="spellStart"/>
-                            <w:r>
-                              <w:t>horas_apresentadas</w:t>
-                            </w:r>
-                            <w:proofErr w:type="spellEnd"/>
-                            <w:r>
-                              <w:t xml:space="preserve"> e documento) no banco de dados;</w:t>
+                              <w:t xml:space="preserve"> (requerimento_id, atividade_id, horas_apresentadas e documento) no banco de dados;</w:t>
                             </w:r>
                           </w:p>
                           <w:p>
                             <w:r>
                               <w:t xml:space="preserve">Uma </w:t>
                             </w:r>
-                            <w:proofErr w:type="spellStart"/>
                             <w:r>
                               <w:rPr>
                                 <w:u w:val="single"/>
                               </w:rPr>
                               <w:t>validacao_atividade</w:t>
                             </w:r>
-                            <w:proofErr w:type="spellEnd"/>
                             <w:r>
-                              <w:t xml:space="preserve"> é criada recebendo o id da </w:t>
+                              <w:t xml:space="preserve"> é criada recebendo o id da atividade_realizada, as horas_</w:t>
                             </w:r>
-                            <w:proofErr w:type="spellStart"/>
                             <w:r>
-                              <w:t>atividade_realizada</w:t>
-                            </w:r>
-                            <w:proofErr w:type="spellEnd"/>
-                            <w:r>
-                              <w:t xml:space="preserve">, as </w:t>
-                            </w:r>
-                            <w:proofErr w:type="spellStart"/>
-                            <w:r>
-                              <w:t>horas_</w:t>
-                            </w:r>
-                            <w:proofErr w:type="gramStart"/>
-                            <w:r>
-                              <w:t>apresentadas</w:t>
-                            </w:r>
-                            <w:proofErr w:type="spellEnd"/>
-                            <w:r>
-                              <w:t>(</w:t>
-                            </w:r>
-                            <w:proofErr w:type="gramEnd"/>
-                            <w:r>
-                              <w:t xml:space="preserve">transformadas em </w:t>
-                            </w:r>
-                            <w:proofErr w:type="spellStart"/>
-                            <w:r>
-                              <w:t>horas_validadas</w:t>
-                            </w:r>
-                            <w:proofErr w:type="spellEnd"/>
-                            <w:r>
-                              <w:t xml:space="preserve"> através do código </w:t>
-                            </w:r>
-                            <w:proofErr w:type="spellStart"/>
-                            <w:r>
-                              <w:t>validarHoras</w:t>
-                            </w:r>
-                            <w:proofErr w:type="spellEnd"/>
-                            <w:r>
-                              <w:t>) e o id do parecer.</w:t>
+                              <w:t>apresentadas(transformadas em horas_validadas através do código validarHoras) e o id do parecer.</w:t>
                             </w:r>
                           </w:p>
                           <w:p>
@@ -754,28 +553,7 @@
                                 <w:sz w:val="16"/>
                                 <w:szCs w:val="16"/>
                               </w:rPr>
-                              <w:t>Aluno:</w:t>
-                            </w:r>
-                            <w:r>
-                              <w:rPr>
-                                <w:sz w:val="16"/>
-                                <w:szCs w:val="16"/>
-                              </w:rPr>
-                              <w:t xml:space="preserve"> ____</w:t>
-                            </w:r>
-                            <w:r>
-                              <w:rPr>
-                                <w:sz w:val="16"/>
-                                <w:szCs w:val="16"/>
-                              </w:rPr>
-                              <w:t xml:space="preserve">, Matrícula: </w:t>
-                            </w:r>
-                            <w:r>
-                              <w:rPr>
-                                <w:sz w:val="16"/>
-                                <w:szCs w:val="16"/>
-                              </w:rPr>
-                              <w:t>____</w:t>
+                              <w:t>Aluno: ____, Matrícula: ____</w:t>
                             </w:r>
                           </w:p>
                           <w:p>
@@ -790,14 +568,7 @@
                                 <w:sz w:val="16"/>
                                 <w:szCs w:val="16"/>
                               </w:rPr>
-                              <w:t xml:space="preserve">Data emissão: </w:t>
-                            </w:r>
-                            <w:r>
-                              <w:rPr>
-                                <w:sz w:val="16"/>
-                                <w:szCs w:val="16"/>
-                              </w:rPr>
-                              <w:t>____</w:t>
+                              <w:t>Data emissão: ____</w:t>
                             </w:r>
                           </w:p>
                           <w:p>
@@ -812,21 +583,7 @@
                                 <w:sz w:val="16"/>
                                 <w:szCs w:val="16"/>
                               </w:rPr>
-                              <w:t xml:space="preserve">Atividade </w:t>
-                            </w:r>
-                            <w:r>
-                              <w:rPr>
-                                <w:sz w:val="16"/>
-                                <w:szCs w:val="16"/>
-                              </w:rPr>
-                              <w:t>_</w:t>
-                            </w:r>
-                            <w:r>
-                              <w:rPr>
-                                <w:sz w:val="16"/>
-                                <w:szCs w:val="16"/>
-                              </w:rPr>
-                              <w:t>:</w:t>
+                              <w:t>Atividade _:</w:t>
                             </w:r>
                           </w:p>
                           <w:p>
@@ -841,14 +598,7 @@
                                 <w:sz w:val="16"/>
                                 <w:szCs w:val="16"/>
                               </w:rPr>
-                              <w:t xml:space="preserve">  Descrição:       </w:t>
-                            </w:r>
-                            <w:r>
-                              <w:rPr>
-                                <w:sz w:val="16"/>
-                                <w:szCs w:val="16"/>
-                              </w:rPr>
-                              <w:t xml:space="preserve">        ________________________________</w:t>
+                              <w:t xml:space="preserve">  Descrição:               ________________________________</w:t>
                             </w:r>
                             <w:r>
                               <w:rPr>
@@ -877,21 +627,7 @@
                                 <w:sz w:val="16"/>
                                 <w:szCs w:val="16"/>
                               </w:rPr>
-                              <w:t xml:space="preserve">  Horas declaradas: </w:t>
-                            </w:r>
-                            <w:r>
-                              <w:rPr>
-                                <w:sz w:val="16"/>
-                                <w:szCs w:val="16"/>
-                              </w:rPr>
-                              <w:t>___</w:t>
-                            </w:r>
-                            <w:r>
-                              <w:rPr>
-                                <w:sz w:val="16"/>
-                                <w:szCs w:val="16"/>
-                              </w:rPr>
-                              <w:t>h</w:t>
+                              <w:t xml:space="preserve">  Horas declaradas: ___h</w:t>
                             </w:r>
                           </w:p>
                           <w:p>
@@ -906,21 +642,7 @@
                                 <w:sz w:val="16"/>
                                 <w:szCs w:val="16"/>
                               </w:rPr>
-                              <w:t xml:space="preserve">  Limite Máximo:   </w:t>
-                            </w:r>
-                            <w:r>
-                              <w:rPr>
-                                <w:sz w:val="16"/>
-                                <w:szCs w:val="16"/>
-                              </w:rPr>
-                              <w:t xml:space="preserve">  ___</w:t>
-                            </w:r>
-                            <w:r>
-                              <w:rPr>
-                                <w:sz w:val="16"/>
-                                <w:szCs w:val="16"/>
-                              </w:rPr>
-                              <w:t>h</w:t>
+                              <w:t xml:space="preserve">  Limite Máximo:     ___h</w:t>
                             </w:r>
                           </w:p>
                           <w:p>
@@ -935,21 +657,7 @@
                                 <w:sz w:val="16"/>
                                 <w:szCs w:val="16"/>
                               </w:rPr>
-                              <w:t xml:space="preserve">  Horas validadas:  </w:t>
-                            </w:r>
-                            <w:r>
-                              <w:rPr>
-                                <w:sz w:val="16"/>
-                                <w:szCs w:val="16"/>
-                              </w:rPr>
-                              <w:t xml:space="preserve">  ___</w:t>
-                            </w:r>
-                            <w:r>
-                              <w:rPr>
-                                <w:sz w:val="16"/>
-                                <w:szCs w:val="16"/>
-                              </w:rPr>
-                              <w:t>h</w:t>
+                              <w:t xml:space="preserve">  Horas validadas:    ___h</w:t>
                             </w:r>
                           </w:p>
                           <w:p>
@@ -965,35 +673,7 @@
                                 <w:sz w:val="16"/>
                                 <w:szCs w:val="16"/>
                               </w:rPr>
-                              <w:t xml:space="preserve">  Observação:      </w:t>
-                            </w:r>
-                            <w:r>
-                              <w:rPr>
-                                <w:sz w:val="16"/>
-                                <w:szCs w:val="16"/>
-                              </w:rPr>
-                              <w:t xml:space="preserve">     </w:t>
-                            </w:r>
-                            <w:r>
-                              <w:rPr>
-                                <w:sz w:val="16"/>
-                                <w:szCs w:val="16"/>
-                              </w:rPr>
-                              <w:t>Horas declaradas (</w:t>
-                            </w:r>
-                            <w:r>
-                              <w:rPr>
-                                <w:sz w:val="16"/>
-                                <w:szCs w:val="16"/>
-                              </w:rPr>
-                              <w:t>__</w:t>
-                            </w:r>
-                            <w:r>
-                              <w:rPr>
-                                <w:sz w:val="16"/>
-                                <w:szCs w:val="16"/>
-                              </w:rPr>
-                              <w:t>h) excedem o limite (</w:t>
+                              <w:t xml:space="preserve">  Observação:           Horas declaradas (__h) excedem o limite (</w:t>
                             </w:r>
                             <w:r>
                               <w:rPr>
@@ -1008,21 +688,7 @@
                                 <w:sz w:val="16"/>
                                 <w:szCs w:val="16"/>
                               </w:rPr>
-                              <w:t xml:space="preserve">h); ajustadas para </w:t>
-                            </w:r>
-                            <w:r>
-                              <w:rPr>
-                                <w:sz w:val="16"/>
-                                <w:szCs w:val="16"/>
-                              </w:rPr>
-                              <w:t>__</w:t>
-                            </w:r>
-                            <w:r>
-                              <w:rPr>
-                                <w:sz w:val="16"/>
-                                <w:szCs w:val="16"/>
-                              </w:rPr>
-                              <w:t>h.</w:t>
+                              <w:t>h); ajustadas para __h.</w:t>
                             </w:r>
                             <w:r>
                               <w:rPr>
@@ -1169,29 +835,8 @@
                       </w:r>
                     </w:p>
                     <w:p>
-                      <w:proofErr w:type="gramStart"/>
                       <w:r>
-                        <w:t>aluno(</w:t>
-                      </w:r>
-                      <w:proofErr w:type="gramEnd"/>
-                      <w:r>
-                        <w:t>id,</w:t>
-                      </w:r>
-                      <w:r>
-                        <w:t xml:space="preserve"> </w:t>
-                      </w:r>
-                      <w:r>
-                        <w:t xml:space="preserve">nome); </w:t>
-                      </w:r>
-                    </w:p>
-                    <w:p>
-                      <w:proofErr w:type="gramStart"/>
-                      <w:r>
-                        <w:t>modalidade(</w:t>
-                      </w:r>
-                      <w:proofErr w:type="gramEnd"/>
-                      <w:r>
-                        <w:t>id,</w:t>
+                        <w:t>aluno(id,</w:t>
                       </w:r>
                       <w:r>
                         <w:t xml:space="preserve"> </w:t>
@@ -1202,116 +847,63 @@
                     </w:p>
                     <w:p>
                       <w:r>
-                        <w:t>documentacao_</w:t>
-                      </w:r>
-                      <w:proofErr w:type="gramStart"/>
-                      <w:r>
-                        <w:t>comprobatoria(</w:t>
-                      </w:r>
-                      <w:proofErr w:type="gramEnd"/>
-                      <w:r>
-                        <w:t>id,</w:t>
+                        <w:t>modalidade(id,</w:t>
                       </w:r>
                       <w:r>
                         <w:t xml:space="preserve"> </w:t>
                       </w:r>
-                      <w:proofErr w:type="spellStart"/>
                       <w:r>
-                        <w:t>descricao</w:t>
-                      </w:r>
-                      <w:proofErr w:type="spellEnd"/>
-                      <w:r>
-                        <w:t xml:space="preserve">); </w:t>
+                        <w:t xml:space="preserve">nome); </w:t>
                       </w:r>
                     </w:p>
                     <w:p>
-                      <w:proofErr w:type="spellStart"/>
                       <w:r>
-                        <w:t>horas_por_</w:t>
-                      </w:r>
-                      <w:proofErr w:type="gramStart"/>
-                      <w:r>
-                        <w:t>atividade</w:t>
-                      </w:r>
-                      <w:proofErr w:type="spellEnd"/>
-                      <w:r>
-                        <w:t>(</w:t>
-                      </w:r>
-                      <w:proofErr w:type="gramEnd"/>
-                      <w:r>
-                        <w:t>id,</w:t>
+                        <w:t>documentacao_comprobatoria(id,</w:t>
                       </w:r>
                       <w:r>
                         <w:t xml:space="preserve"> </w:t>
                       </w:r>
-                      <w:proofErr w:type="spellStart"/>
                       <w:r>
-                        <w:t>descricao</w:t>
-                      </w:r>
-                      <w:proofErr w:type="spellEnd"/>
-                      <w:r>
-                        <w:t xml:space="preserve">); </w:t>
+                        <w:t xml:space="preserve">descricao); </w:t>
                       </w:r>
                     </w:p>
                     <w:p>
-                      <w:proofErr w:type="spellStart"/>
                       <w:r>
-                        <w:t>atividade_</w:t>
-                      </w:r>
-                      <w:proofErr w:type="gramStart"/>
-                      <w:r>
-                        <w:t>complementar</w:t>
-                      </w:r>
-                      <w:proofErr w:type="spellEnd"/>
-                      <w:r>
-                        <w:t>(</w:t>
-                      </w:r>
-                      <w:proofErr w:type="gramEnd"/>
-                      <w:r>
-                        <w:t>id,</w:t>
+                        <w:t>horas_por_atividade(id,</w:t>
                       </w:r>
                       <w:r>
                         <w:t xml:space="preserve"> </w:t>
                       </w:r>
-                      <w:proofErr w:type="spellStart"/>
                       <w:r>
-                        <w:t>descricao</w:t>
-                      </w:r>
-                      <w:proofErr w:type="spellEnd"/>
-                      <w:r>
-                        <w:t xml:space="preserve">); </w:t>
+                        <w:t xml:space="preserve">descricao); </w:t>
                       </w:r>
                     </w:p>
                     <w:p>
-                      <w:proofErr w:type="gramStart"/>
                       <w:r>
-                        <w:t>requerimento(</w:t>
-                      </w:r>
-                      <w:proofErr w:type="gramEnd"/>
-                      <w:r>
-                        <w:t>id,</w:t>
+                        <w:t>atividade_complementar(id,</w:t>
                       </w:r>
                       <w:r>
                         <w:t xml:space="preserve"> </w:t>
                       </w:r>
-                      <w:proofErr w:type="spellStart"/>
                       <w:r>
-                        <w:t>aluno_id</w:t>
+                        <w:t xml:space="preserve">descricao); </w:t>
                       </w:r>
-                      <w:proofErr w:type="spellEnd"/>
+                    </w:p>
+                    <w:p>
                       <w:r>
-                        <w:t>,</w:t>
+                        <w:t>requerimento(id,</w:t>
                       </w:r>
                       <w:r>
                         <w:t xml:space="preserve"> </w:t>
                       </w:r>
-                      <w:proofErr w:type="spellStart"/>
                       <w:r>
-                        <w:t>data_requerimento</w:t>
+                        <w:t>aluno_id,</w:t>
                       </w:r>
-                      <w:proofErr w:type="spellEnd"/>
                       <w:r>
-                        <w:t>,</w:t>
+                        <w:t xml:space="preserve"> </w:t>
+                      </w:r>
+                      <w:r>
+                        <w:t>data_requerimento,</w:t>
                       </w:r>
                       <w:r>
                         <w:t xml:space="preserve"> </w:t>
@@ -1322,34 +914,19 @@
                       <w:r>
                         <w:t xml:space="preserve"> </w:t>
                       </w:r>
-                      <w:proofErr w:type="spellStart"/>
                       <w:r>
-                        <w:t>data_validacao</w:t>
-                      </w:r>
-                      <w:proofErr w:type="spellEnd"/>
-                      <w:r>
-                        <w:t xml:space="preserve">); </w:t>
+                        <w:t xml:space="preserve">data_validacao); </w:t>
                       </w:r>
                     </w:p>
                     <w:p>
-                      <w:proofErr w:type="gramStart"/>
                       <w:r>
-                        <w:t>parecer(</w:t>
-                      </w:r>
-                      <w:proofErr w:type="gramEnd"/>
-                      <w:r>
-                        <w:t>id,</w:t>
+                        <w:t>parecer(id,</w:t>
                       </w:r>
                       <w:r>
                         <w:t xml:space="preserve"> </w:t>
                       </w:r>
-                      <w:proofErr w:type="spellStart"/>
                       <w:r>
-                        <w:t>requerimento_id</w:t>
-                      </w:r>
-                      <w:proofErr w:type="spellEnd"/>
-                      <w:r>
-                        <w:t>,</w:t>
+                        <w:t>requerimento_id,</w:t>
                       </w:r>
                       <w:r>
                         <w:t xml:space="preserve"> </w:t>
@@ -1360,64 +937,31 @@
                       <w:r>
                         <w:t xml:space="preserve"> </w:t>
                       </w:r>
-                      <w:proofErr w:type="spellStart"/>
                       <w:r>
-                        <w:t>data_parecer</w:t>
-                      </w:r>
-                      <w:proofErr w:type="spellEnd"/>
-                      <w:r>
-                        <w:t xml:space="preserve">); </w:t>
+                        <w:t xml:space="preserve">data_parecer); </w:t>
                       </w:r>
                     </w:p>
                     <w:p>
-                      <w:proofErr w:type="spellStart"/>
                       <w:r>
-                        <w:t>atividade_</w:t>
-                      </w:r>
-                      <w:proofErr w:type="gramStart"/>
-                      <w:r>
-                        <w:t>realizada</w:t>
-                      </w:r>
-                      <w:proofErr w:type="spellEnd"/>
-                      <w:r>
-                        <w:t>(</w:t>
-                      </w:r>
-                      <w:proofErr w:type="gramEnd"/>
-                      <w:r>
-                        <w:t>id,</w:t>
+                        <w:t>atividade_realizada(id,</w:t>
                       </w:r>
                       <w:r>
                         <w:t xml:space="preserve"> </w:t>
                       </w:r>
-                      <w:proofErr w:type="spellStart"/>
                       <w:r>
-                        <w:t>requerimento_id</w:t>
-                      </w:r>
-                      <w:proofErr w:type="spellEnd"/>
-                      <w:r>
-                        <w:t>,</w:t>
+                        <w:t>requerimento_id,</w:t>
                       </w:r>
                       <w:r>
                         <w:t xml:space="preserve"> </w:t>
                       </w:r>
-                      <w:proofErr w:type="spellStart"/>
                       <w:r>
-                        <w:t>atividade_id</w:t>
-                      </w:r>
-                      <w:proofErr w:type="spellEnd"/>
-                      <w:r>
-                        <w:t>,</w:t>
+                        <w:t>atividade_id,</w:t>
                       </w:r>
                       <w:r>
                         <w:t xml:space="preserve"> </w:t>
                       </w:r>
-                      <w:proofErr w:type="spellStart"/>
                       <w:r>
-                        <w:t>horas_apresentadas</w:t>
-                      </w:r>
-                      <w:proofErr w:type="spellEnd"/>
-                      <w:r>
-                        <w:t>,</w:t>
+                        <w:t>horas_apresentadas,</w:t>
                       </w:r>
                       <w:r>
                         <w:t xml:space="preserve"> </w:t>
@@ -1481,107 +1025,40 @@
                       <w:r>
                         <w:t xml:space="preserve">Quando as horas são apresentadas para uma </w:t>
                       </w:r>
-                      <w:proofErr w:type="spellStart"/>
                       <w:r>
                         <w:rPr>
                           <w:u w:val="single"/>
                         </w:rPr>
                         <w:t>atividade_complementar</w:t>
                       </w:r>
-                      <w:proofErr w:type="spellEnd"/>
                       <w:r>
                         <w:t xml:space="preserve"> os dados são inseridos em uma nova </w:t>
                       </w:r>
-                      <w:proofErr w:type="spellStart"/>
                       <w:r>
                         <w:rPr>
                           <w:u w:val="single"/>
                         </w:rPr>
                         <w:t>atividade_realizada</w:t>
                       </w:r>
-                      <w:proofErr w:type="spellEnd"/>
                       <w:r>
-                        <w:t xml:space="preserve"> (</w:t>
-                      </w:r>
-                      <w:proofErr w:type="spellStart"/>
-                      <w:r>
-                        <w:t>requerimento_id</w:t>
-                      </w:r>
-                      <w:proofErr w:type="spellEnd"/>
-                      <w:r>
-                        <w:t xml:space="preserve">, </w:t>
-                      </w:r>
-                      <w:proofErr w:type="spellStart"/>
-                      <w:r>
-                        <w:t>atividade_id</w:t>
-                      </w:r>
-                      <w:proofErr w:type="spellEnd"/>
-                      <w:r>
-                        <w:t xml:space="preserve">, </w:t>
-                      </w:r>
-                      <w:proofErr w:type="spellStart"/>
-                      <w:r>
-                        <w:t>horas_apresentadas</w:t>
-                      </w:r>
-                      <w:proofErr w:type="spellEnd"/>
-                      <w:r>
-                        <w:t xml:space="preserve"> e documento) no banco de dados;</w:t>
+                        <w:t xml:space="preserve"> (requerimento_id, atividade_id, horas_apresentadas e documento) no banco de dados;</w:t>
                       </w:r>
                     </w:p>
                     <w:p>
                       <w:r>
                         <w:t xml:space="preserve">Uma </w:t>
                       </w:r>
-                      <w:proofErr w:type="spellStart"/>
                       <w:r>
                         <w:rPr>
                           <w:u w:val="single"/>
                         </w:rPr>
                         <w:t>validacao_atividade</w:t>
                       </w:r>
-                      <w:proofErr w:type="spellEnd"/>
                       <w:r>
-                        <w:t xml:space="preserve"> é criada recebendo o id da </w:t>
+                        <w:t xml:space="preserve"> é criada recebendo o id da atividade_realizada, as horas_</w:t>
                       </w:r>
-                      <w:proofErr w:type="spellStart"/>
                       <w:r>
-                        <w:t>atividade_realizada</w:t>
-                      </w:r>
-                      <w:proofErr w:type="spellEnd"/>
-                      <w:r>
-                        <w:t xml:space="preserve">, as </w:t>
-                      </w:r>
-                      <w:proofErr w:type="spellStart"/>
-                      <w:r>
-                        <w:t>horas_</w:t>
-                      </w:r>
-                      <w:proofErr w:type="gramStart"/>
-                      <w:r>
-                        <w:t>apresentadas</w:t>
-                      </w:r>
-                      <w:proofErr w:type="spellEnd"/>
-                      <w:r>
-                        <w:t>(</w:t>
-                      </w:r>
-                      <w:proofErr w:type="gramEnd"/>
-                      <w:r>
-                        <w:t xml:space="preserve">transformadas em </w:t>
-                      </w:r>
-                      <w:proofErr w:type="spellStart"/>
-                      <w:r>
-                        <w:t>horas_validadas</w:t>
-                      </w:r>
-                      <w:proofErr w:type="spellEnd"/>
-                      <w:r>
-                        <w:t xml:space="preserve"> através do código </w:t>
-                      </w:r>
-                      <w:proofErr w:type="spellStart"/>
-                      <w:r>
-                        <w:t>validarHoras</w:t>
-                      </w:r>
-                      <w:proofErr w:type="spellEnd"/>
-                      <w:r>
-                        <w:t>) e o id do parecer.</w:t>
+                        <w:t>apresentadas(transformadas em horas_validadas através do código validarHoras) e o id do parecer.</w:t>
                       </w:r>
                     </w:p>
                     <w:p>
@@ -1616,28 +1093,7 @@
                           <w:sz w:val="16"/>
                           <w:szCs w:val="16"/>
                         </w:rPr>
-                        <w:t>Aluno:</w:t>
-                      </w:r>
-                      <w:r>
-                        <w:rPr>
-                          <w:sz w:val="16"/>
-                          <w:szCs w:val="16"/>
-                        </w:rPr>
-                        <w:t xml:space="preserve"> ____</w:t>
-                      </w:r>
-                      <w:r>
-                        <w:rPr>
-                          <w:sz w:val="16"/>
-                          <w:szCs w:val="16"/>
-                        </w:rPr>
-                        <w:t xml:space="preserve">, Matrícula: </w:t>
-                      </w:r>
-                      <w:r>
-                        <w:rPr>
-                          <w:sz w:val="16"/>
-                          <w:szCs w:val="16"/>
-                        </w:rPr>
-                        <w:t>____</w:t>
+                        <w:t>Aluno: ____, Matrícula: ____</w:t>
                       </w:r>
                     </w:p>
                     <w:p>
@@ -1652,14 +1108,7 @@
                           <w:sz w:val="16"/>
                           <w:szCs w:val="16"/>
                         </w:rPr>
-                        <w:t xml:space="preserve">Data emissão: </w:t>
-                      </w:r>
-                      <w:r>
-                        <w:rPr>
-                          <w:sz w:val="16"/>
-                          <w:szCs w:val="16"/>
-                        </w:rPr>
-                        <w:t>____</w:t>
+                        <w:t>Data emissão: ____</w:t>
                       </w:r>
                     </w:p>
                     <w:p>
@@ -1674,21 +1123,7 @@
                           <w:sz w:val="16"/>
                           <w:szCs w:val="16"/>
                         </w:rPr>
-                        <w:t xml:space="preserve">Atividade </w:t>
-                      </w:r>
-                      <w:r>
-                        <w:rPr>
-                          <w:sz w:val="16"/>
-                          <w:szCs w:val="16"/>
-                        </w:rPr>
-                        <w:t>_</w:t>
-                      </w:r>
-                      <w:r>
-                        <w:rPr>
-                          <w:sz w:val="16"/>
-                          <w:szCs w:val="16"/>
-                        </w:rPr>
-                        <w:t>:</w:t>
+                        <w:t>Atividade _:</w:t>
                       </w:r>
                     </w:p>
                     <w:p>
@@ -1703,14 +1138,7 @@
                           <w:sz w:val="16"/>
                           <w:szCs w:val="16"/>
                         </w:rPr>
-                        <w:t xml:space="preserve">  Descrição:       </w:t>
-                      </w:r>
-                      <w:r>
-                        <w:rPr>
-                          <w:sz w:val="16"/>
-                          <w:szCs w:val="16"/>
-                        </w:rPr>
-                        <w:t xml:space="preserve">        ________________________________</w:t>
+                        <w:t xml:space="preserve">  Descrição:               ________________________________</w:t>
                       </w:r>
                       <w:r>
                         <w:rPr>
@@ -1739,21 +1167,7 @@
                           <w:sz w:val="16"/>
                           <w:szCs w:val="16"/>
                         </w:rPr>
-                        <w:t xml:space="preserve">  Horas declaradas: </w:t>
-                      </w:r>
-                      <w:r>
-                        <w:rPr>
-                          <w:sz w:val="16"/>
-                          <w:szCs w:val="16"/>
-                        </w:rPr>
-                        <w:t>___</w:t>
-                      </w:r>
-                      <w:r>
-                        <w:rPr>
-                          <w:sz w:val="16"/>
-                          <w:szCs w:val="16"/>
-                        </w:rPr>
-                        <w:t>h</w:t>
+                        <w:t xml:space="preserve">  Horas declaradas: ___h</w:t>
                       </w:r>
                     </w:p>
                     <w:p>
@@ -1768,21 +1182,7 @@
                           <w:sz w:val="16"/>
                           <w:szCs w:val="16"/>
                         </w:rPr>
-                        <w:t xml:space="preserve">  Limite Máximo:   </w:t>
-                      </w:r>
-                      <w:r>
-                        <w:rPr>
-                          <w:sz w:val="16"/>
-                          <w:szCs w:val="16"/>
-                        </w:rPr>
-                        <w:t xml:space="preserve">  ___</w:t>
-                      </w:r>
-                      <w:r>
-                        <w:rPr>
-                          <w:sz w:val="16"/>
-                          <w:szCs w:val="16"/>
-                        </w:rPr>
-                        <w:t>h</w:t>
+                        <w:t xml:space="preserve">  Limite Máximo:     ___h</w:t>
                       </w:r>
                     </w:p>
                     <w:p>
@@ -1797,21 +1197,7 @@
                           <w:sz w:val="16"/>
                           <w:szCs w:val="16"/>
                         </w:rPr>
-                        <w:t xml:space="preserve">  Horas validadas:  </w:t>
-                      </w:r>
-                      <w:r>
-                        <w:rPr>
-                          <w:sz w:val="16"/>
-                          <w:szCs w:val="16"/>
-                        </w:rPr>
-                        <w:t xml:space="preserve">  ___</w:t>
-                      </w:r>
-                      <w:r>
-                        <w:rPr>
-                          <w:sz w:val="16"/>
-                          <w:szCs w:val="16"/>
-                        </w:rPr>
-                        <w:t>h</w:t>
+                        <w:t xml:space="preserve">  Horas validadas:    ___h</w:t>
                       </w:r>
                     </w:p>
                     <w:p>
@@ -1827,35 +1213,7 @@
                           <w:sz w:val="16"/>
                           <w:szCs w:val="16"/>
                         </w:rPr>
-                        <w:t xml:space="preserve">  Observação:      </w:t>
-                      </w:r>
-                      <w:r>
-                        <w:rPr>
-                          <w:sz w:val="16"/>
-                          <w:szCs w:val="16"/>
-                        </w:rPr>
-                        <w:t xml:space="preserve">     </w:t>
-                      </w:r>
-                      <w:r>
-                        <w:rPr>
-                          <w:sz w:val="16"/>
-                          <w:szCs w:val="16"/>
-                        </w:rPr>
-                        <w:t>Horas declaradas (</w:t>
-                      </w:r>
-                      <w:r>
-                        <w:rPr>
-                          <w:sz w:val="16"/>
-                          <w:szCs w:val="16"/>
-                        </w:rPr>
-                        <w:t>__</w:t>
-                      </w:r>
-                      <w:r>
-                        <w:rPr>
-                          <w:sz w:val="16"/>
-                          <w:szCs w:val="16"/>
-                        </w:rPr>
-                        <w:t>h) excedem o limite (</w:t>
+                        <w:t xml:space="preserve">  Observação:           Horas declaradas (__h) excedem o limite (</w:t>
                       </w:r>
                       <w:r>
                         <w:rPr>
@@ -1870,21 +1228,7 @@
                           <w:sz w:val="16"/>
                           <w:szCs w:val="16"/>
                         </w:rPr>
-                        <w:t xml:space="preserve">h); ajustadas para </w:t>
-                      </w:r>
-                      <w:r>
-                        <w:rPr>
-                          <w:sz w:val="16"/>
-                          <w:szCs w:val="16"/>
-                        </w:rPr>
-                        <w:t>__</w:t>
-                      </w:r>
-                      <w:r>
-                        <w:rPr>
-                          <w:sz w:val="16"/>
-                          <w:szCs w:val="16"/>
-                        </w:rPr>
-                        <w:t>h.</w:t>
+                        <w:t>h); ajustadas para __h.</w:t>
                       </w:r>
                       <w:r>
                         <w:rPr>
@@ -3091,6 +2435,9 @@
         <w:tab/>
       </w:r>
       <w:r>
+        <w:rPr>
+          <w:noProof/>
+        </w:rPr>
         <w:drawing>
           <wp:inline distT="0" distB="0" distL="0" distR="0" wp14:anchorId="78FC6D96" wp14:editId="29BD2B70">
             <wp:extent cx="3125972" cy="460357"/>
@@ -3160,6 +2507,9 @@
         <w:tab/>
       </w:r>
       <w:r>
+        <w:rPr>
+          <w:noProof/>
+        </w:rPr>
         <w:drawing>
           <wp:inline distT="0" distB="0" distL="0" distR="0" wp14:anchorId="05567553" wp14:editId="0730C3B8">
             <wp:extent cx="3101228" cy="1158949"/>
@@ -4228,6 +3578,9 @@
         <w:spacing w:after="120"/>
       </w:pPr>
       <w:r>
+        <w:rPr>
+          <w:noProof/>
+        </w:rPr>
         <w:drawing>
           <wp:anchor distT="0" distB="0" distL="114300" distR="114300" simplePos="0" relativeHeight="251660288" behindDoc="0" locked="0" layoutInCell="1" allowOverlap="1" wp14:anchorId="74A6C872" wp14:editId="57B9FB73">
             <wp:simplePos x="0" y="0"/>
@@ -4536,10 +3889,7 @@
         <w:t xml:space="preserve">  </w:t>
       </w:r>
       <w:r>
-        <w:t>U</w:t>
-      </w:r>
-      <w:r>
-        <w:t xml:space="preserve">m </w:t>
+        <w:t xml:space="preserve">Um </w:t>
       </w:r>
       <w:proofErr w:type="spellStart"/>
       <w:r>
@@ -5381,6 +4731,7 @@
       <w:r>
         <w:rPr>
           <w:rFonts w:ascii="Consolas" w:eastAsia="Times New Roman" w:hAnsi="Consolas" w:cs="Times New Roman"/>
+          <w:noProof/>
           <w:color w:val="C7A65D"/>
           <w:kern w:val="0"/>
           <w:sz w:val="21"/>
@@ -6402,6 +5753,9 @@
         <w:t xml:space="preserve"> </w:t>
       </w:r>
       <w:r>
+        <w:rPr>
+          <w:noProof/>
+        </w:rPr>
         <w:drawing>
           <wp:inline distT="0" distB="0" distL="0" distR="0" wp14:anchorId="22BE06B5" wp14:editId="157838FD">
             <wp:extent cx="5400040" cy="337185"/>
@@ -8985,6 +8339,7 @@
         <w:rPr>
           <w:b/>
           <w:bCs/>
+          <w:noProof/>
           <w:sz w:val="36"/>
           <w:szCs w:val="36"/>
         </w:rPr>
@@ -13195,7 +12550,6 @@
           <w:bCs/>
           <w:sz w:val="44"/>
           <w:szCs w:val="44"/>
-          <w:lang w:val="en-US"/>
         </w:rPr>
       </w:pPr>
       <w:proofErr w:type="spellStart"/>
@@ -13205,7 +12559,6 @@
           <w:bCs/>
           <w:sz w:val="44"/>
           <w:szCs w:val="44"/>
-          <w:lang w:val="en-US"/>
         </w:rPr>
         <w:t>Menu.exibir</w:t>
       </w:r>
@@ -13216,7 +12569,6 @@
           <w:bCs/>
           <w:sz w:val="44"/>
           <w:szCs w:val="44"/>
-          <w:lang w:val="en-US"/>
         </w:rPr>
         <w:t>():</w:t>
       </w:r>
@@ -13266,7 +12618,7 @@
           <w:kern w:val="0"/>
           <w:sz w:val="21"/>
           <w:szCs w:val="21"/>
-          <w:lang w:eastAsia="pt-BR"/>
+          <w:lang w:val="en-US" w:eastAsia="pt-BR"/>
           <w14:ligatures w14:val="none"/>
         </w:rPr>
       </w:pPr>
@@ -13278,7 +12630,7 @@
           <w:kern w:val="0"/>
           <w:sz w:val="21"/>
           <w:szCs w:val="21"/>
-          <w:lang w:eastAsia="pt-BR"/>
+          <w:lang w:val="en-US" w:eastAsia="pt-BR"/>
           <w14:ligatures w14:val="none"/>
         </w:rPr>
         <w:t>boolean</w:t>
@@ -13291,11 +12643,12 @@
           <w:kern w:val="0"/>
           <w:sz w:val="21"/>
           <w:szCs w:val="21"/>
-          <w:lang w:eastAsia="pt-BR"/>
-          <w14:ligatures w14:val="none"/>
-        </w:rPr>
-        <w:t xml:space="preserve"> </w:t>
-      </w:r>
+          <w:lang w:val="en-US" w:eastAsia="pt-BR"/>
+          <w14:ligatures w14:val="none"/>
+        </w:rPr>
+        <w:t xml:space="preserve"> </w:t>
+      </w:r>
+      <w:proofErr w:type="spellStart"/>
       <w:r>
         <w:rPr>
           <w:rFonts w:ascii="Consolas" w:eastAsia="Times New Roman" w:hAnsi="Consolas" w:cs="Times New Roman"/>
@@ -13303,31 +12656,32 @@
           <w:kern w:val="0"/>
           <w:sz w:val="21"/>
           <w:szCs w:val="21"/>
-          <w:lang w:eastAsia="pt-BR"/>
+          <w:lang w:val="en-US" w:eastAsia="pt-BR"/>
           <w14:ligatures w14:val="none"/>
         </w:rPr>
         <w:t>continuar</w:t>
       </w:r>
-      <w:r>
-        <w:rPr>
-          <w:rFonts w:ascii="Consolas" w:eastAsia="Times New Roman" w:hAnsi="Consolas" w:cs="Times New Roman"/>
-          <w:color w:val="D4D4D4"/>
-          <w:kern w:val="0"/>
-          <w:sz w:val="21"/>
-          <w:szCs w:val="21"/>
-          <w:lang w:eastAsia="pt-BR"/>
-          <w14:ligatures w14:val="none"/>
-        </w:rPr>
-        <w:t xml:space="preserve"> </w:t>
-      </w:r>
-      <w:r>
-        <w:rPr>
-          <w:rFonts w:ascii="Consolas" w:eastAsia="Times New Roman" w:hAnsi="Consolas" w:cs="Times New Roman"/>
-          <w:color w:val="C9C9D1"/>
-          <w:kern w:val="0"/>
-          <w:sz w:val="21"/>
-          <w:szCs w:val="21"/>
-          <w:lang w:eastAsia="pt-BR"/>
+      <w:proofErr w:type="spellEnd"/>
+      <w:r>
+        <w:rPr>
+          <w:rFonts w:ascii="Consolas" w:eastAsia="Times New Roman" w:hAnsi="Consolas" w:cs="Times New Roman"/>
+          <w:color w:val="D4D4D4"/>
+          <w:kern w:val="0"/>
+          <w:sz w:val="21"/>
+          <w:szCs w:val="21"/>
+          <w:lang w:val="en-US" w:eastAsia="pt-BR"/>
+          <w14:ligatures w14:val="none"/>
+        </w:rPr>
+        <w:t xml:space="preserve"> </w:t>
+      </w:r>
+      <w:r>
+        <w:rPr>
+          <w:rFonts w:ascii="Consolas" w:eastAsia="Times New Roman" w:hAnsi="Consolas" w:cs="Times New Roman"/>
+          <w:color w:val="C9C9D1"/>
+          <w:kern w:val="0"/>
+          <w:sz w:val="21"/>
+          <w:szCs w:val="21"/>
+          <w:lang w:val="en-US" w:eastAsia="pt-BR"/>
           <w14:ligatures w14:val="none"/>
         </w:rPr>
         <w:t>=</w:t>
@@ -13339,7 +12693,7 @@
           <w:kern w:val="0"/>
           <w:sz w:val="21"/>
           <w:szCs w:val="21"/>
-          <w:lang w:eastAsia="pt-BR"/>
+          <w:lang w:val="en-US" w:eastAsia="pt-BR"/>
           <w14:ligatures w14:val="none"/>
         </w:rPr>
         <w:t xml:space="preserve"> true</w:t>
@@ -13351,7 +12705,7 @@
           <w:kern w:val="0"/>
           <w:sz w:val="21"/>
           <w:szCs w:val="21"/>
-          <w:lang w:eastAsia="pt-BR"/>
+          <w:lang w:val="en-US" w:eastAsia="pt-BR"/>
           <w14:ligatures w14:val="none"/>
         </w:rPr>
         <w:t>;</w:t>
@@ -13378,7 +12732,7 @@
           <w:kern w:val="0"/>
           <w:sz w:val="21"/>
           <w:szCs w:val="21"/>
-          <w:lang w:eastAsia="pt-BR"/>
+          <w:lang w:val="en-US" w:eastAsia="pt-BR"/>
           <w14:ligatures w14:val="none"/>
         </w:rPr>
         <w:lastRenderedPageBreak/>
@@ -14338,13 +13692,7 @@
       </w:r>
       <w:proofErr w:type="spellEnd"/>
       <w:r>
-        <w:t xml:space="preserve"> (</w:t>
-      </w:r>
-      <w:r>
-        <w:t>OpcaoComSubmenu</w:t>
-      </w:r>
-      <w:r>
-        <w:t>/OpcaoMenuAtividadesComplementares/OpcaoVoltar/OpcaoFinal)</w:t>
+        <w:t xml:space="preserve"> (OpcaoComSubmenu/OpcaoMenuAtividadesComplementares/OpcaoVoltar/OpcaoFinal)</w:t>
       </w:r>
     </w:p>
     <w:p>
@@ -15553,7 +14901,7 @@
           <w:kern w:val="0"/>
           <w:sz w:val="21"/>
           <w:szCs w:val="21"/>
-          <w:lang w:eastAsia="pt-BR"/>
+          <w:lang w:val="en-US" w:eastAsia="pt-BR"/>
           <w14:ligatures w14:val="none"/>
         </w:rPr>
         <w:t>System.</w:t>
@@ -15565,7 +14913,7 @@
           <w:kern w:val="0"/>
           <w:sz w:val="21"/>
           <w:szCs w:val="21"/>
-          <w:lang w:eastAsia="pt-BR"/>
+          <w:lang w:val="en-US" w:eastAsia="pt-BR"/>
           <w14:ligatures w14:val="none"/>
         </w:rPr>
         <w:t>out</w:t>
@@ -15577,7 +14925,7 @@
           <w:kern w:val="0"/>
           <w:sz w:val="21"/>
           <w:szCs w:val="21"/>
-          <w:lang w:eastAsia="pt-BR"/>
+          <w:lang w:val="en-US" w:eastAsia="pt-BR"/>
           <w14:ligatures w14:val="none"/>
         </w:rPr>
         <w:t>.</w:t>
@@ -15589,7 +14937,7 @@
           <w:kern w:val="0"/>
           <w:sz w:val="21"/>
           <w:szCs w:val="21"/>
-          <w:lang w:eastAsia="pt-BR"/>
+          <w:lang w:val="en-US" w:eastAsia="pt-BR"/>
           <w14:ligatures w14:val="none"/>
         </w:rPr>
         <w:t>println</w:t>
@@ -15602,7 +14950,7 @@
           <w:kern w:val="0"/>
           <w:sz w:val="21"/>
           <w:szCs w:val="21"/>
-          <w:lang w:eastAsia="pt-BR"/>
+          <w:lang w:val="en-US" w:eastAsia="pt-BR"/>
           <w14:ligatures w14:val="none"/>
         </w:rPr>
         <w:t>(</w:t>
@@ -15614,10 +14962,62 @@
           <w:kern w:val="0"/>
           <w:sz w:val="21"/>
           <w:szCs w:val="21"/>
-          <w:lang w:eastAsia="pt-BR"/>
-          <w14:ligatures w14:val="none"/>
-        </w:rPr>
-        <w:t xml:space="preserve">"Opção inválida. </w:t>
+          <w:lang w:val="en-US" w:eastAsia="pt-BR"/>
+          <w14:ligatures w14:val="none"/>
+        </w:rPr>
+        <w:t>"</w:t>
+      </w:r>
+      <w:proofErr w:type="spellStart"/>
+      <w:r>
+        <w:rPr>
+          <w:rFonts w:ascii="Consolas" w:eastAsia="Times New Roman" w:hAnsi="Consolas" w:cs="Times New Roman"/>
+          <w:color w:val="62A362"/>
+          <w:kern w:val="0"/>
+          <w:sz w:val="21"/>
+          <w:szCs w:val="21"/>
+          <w:lang w:val="en-US" w:eastAsia="pt-BR"/>
+          <w14:ligatures w14:val="none"/>
+        </w:rPr>
+        <w:t>Opção</w:t>
+      </w:r>
+      <w:proofErr w:type="spellEnd"/>
+      <w:r>
+        <w:rPr>
+          <w:rFonts w:ascii="Consolas" w:eastAsia="Times New Roman" w:hAnsi="Consolas" w:cs="Times New Roman"/>
+          <w:color w:val="62A362"/>
+          <w:kern w:val="0"/>
+          <w:sz w:val="21"/>
+          <w:szCs w:val="21"/>
+          <w:lang w:val="en-US" w:eastAsia="pt-BR"/>
+          <w14:ligatures w14:val="none"/>
+        </w:rPr>
+        <w:t xml:space="preserve"> </w:t>
+      </w:r>
+      <w:proofErr w:type="spellStart"/>
+      <w:r>
+        <w:rPr>
+          <w:rFonts w:ascii="Consolas" w:eastAsia="Times New Roman" w:hAnsi="Consolas" w:cs="Times New Roman"/>
+          <w:color w:val="62A362"/>
+          <w:kern w:val="0"/>
+          <w:sz w:val="21"/>
+          <w:szCs w:val="21"/>
+          <w:lang w:val="en-US" w:eastAsia="pt-BR"/>
+          <w14:ligatures w14:val="none"/>
+        </w:rPr>
+        <w:t>inválida</w:t>
+      </w:r>
+      <w:proofErr w:type="spellEnd"/>
+      <w:r>
+        <w:rPr>
+          <w:rFonts w:ascii="Consolas" w:eastAsia="Times New Roman" w:hAnsi="Consolas" w:cs="Times New Roman"/>
+          <w:color w:val="62A362"/>
+          <w:kern w:val="0"/>
+          <w:sz w:val="21"/>
+          <w:szCs w:val="21"/>
+          <w:lang w:val="en-US" w:eastAsia="pt-BR"/>
+          <w14:ligatures w14:val="none"/>
+        </w:rPr>
+        <w:t xml:space="preserve">. </w:t>
       </w:r>
       <w:proofErr w:type="spellStart"/>
       <w:r>
@@ -15857,6 +15257,571 @@
       <w:pPr>
         <w:spacing w:after="120"/>
       </w:pPr>
+    </w:p>
+    <w:p>
+      <w:pPr>
+        <w:spacing w:after="120"/>
+        <w:rPr>
+          <w:b/>
+          <w:bCs/>
+          <w:sz w:val="44"/>
+          <w:szCs w:val="44"/>
+        </w:rPr>
+      </w:pPr>
+    </w:p>
+    <w:p>
+      <w:pPr>
+        <w:spacing w:after="120"/>
+        <w:rPr>
+          <w:b/>
+          <w:bCs/>
+          <w:sz w:val="44"/>
+          <w:szCs w:val="44"/>
+        </w:rPr>
+      </w:pPr>
+    </w:p>
+    <w:p>
+      <w:pPr>
+        <w:spacing w:after="120"/>
+        <w:rPr>
+          <w:b/>
+          <w:bCs/>
+          <w:sz w:val="44"/>
+          <w:szCs w:val="44"/>
+        </w:rPr>
+      </w:pPr>
+    </w:p>
+    <w:p>
+      <w:pPr>
+        <w:spacing w:after="120"/>
+        <w:rPr>
+          <w:b/>
+          <w:bCs/>
+          <w:sz w:val="44"/>
+          <w:szCs w:val="44"/>
+        </w:rPr>
+      </w:pPr>
+    </w:p>
+    <w:p>
+      <w:pPr>
+        <w:spacing w:after="120"/>
+        <w:rPr>
+          <w:b/>
+          <w:bCs/>
+          <w:sz w:val="44"/>
+          <w:szCs w:val="44"/>
+        </w:rPr>
+      </w:pPr>
+    </w:p>
+    <w:p>
+      <w:pPr>
+        <w:spacing w:after="120"/>
+        <w:rPr>
+          <w:b/>
+          <w:bCs/>
+        </w:rPr>
+      </w:pPr>
+    </w:p>
+    <w:p>
+      <w:pPr>
+        <w:spacing w:after="120"/>
+        <w:rPr>
+          <w:b/>
+          <w:bCs/>
+        </w:rPr>
+      </w:pPr>
+      <w:r>
+        <w:rPr>
+          <w:b/>
+          <w:bCs/>
+          <w:sz w:val="44"/>
+          <w:szCs w:val="44"/>
+        </w:rPr>
+        <w:lastRenderedPageBreak/>
+        <w:t>Padrões de Projeto utilizados:</w:t>
+      </w:r>
+    </w:p>
+    <w:p>
+      <w:pPr>
+        <w:spacing w:after="120"/>
+        <w:rPr>
+          <w:b/>
+          <w:bCs/>
+        </w:rPr>
+      </w:pPr>
+      <w:r>
+        <w:rPr>
+          <w:b/>
+          <w:bCs/>
+        </w:rPr>
+        <w:t xml:space="preserve">Data Access </w:t>
+      </w:r>
+      <w:proofErr w:type="spellStart"/>
+      <w:r>
+        <w:rPr>
+          <w:b/>
+          <w:bCs/>
+        </w:rPr>
+        <w:t>Object</w:t>
+      </w:r>
+      <w:proofErr w:type="spellEnd"/>
+      <w:r>
+        <w:rPr>
+          <w:b/>
+          <w:bCs/>
+        </w:rPr>
+        <w:t xml:space="preserve"> (DAO)</w:t>
+      </w:r>
+    </w:p>
+    <w:p>
+      <w:pPr>
+        <w:spacing w:after="120"/>
+      </w:pPr>
+      <w:r>
+        <w:t xml:space="preserve">Cada entidade persistida no banco (Aluno, Requerimento, Parecer, </w:t>
+      </w:r>
+      <w:proofErr w:type="spellStart"/>
+      <w:r>
+        <w:t>atividade_compleme</w:t>
+      </w:r>
+      <w:r>
+        <w:t>n</w:t>
+      </w:r>
+      <w:r>
+        <w:t>tar</w:t>
+      </w:r>
+      <w:proofErr w:type="spellEnd"/>
+      <w:r>
+        <w:t xml:space="preserve">, etc.) tem sua própria classe </w:t>
+      </w:r>
+      <w:r>
+        <w:rPr>
+          <w:b/>
+          <w:bCs/>
+        </w:rPr>
+        <w:t>Dao</w:t>
+      </w:r>
+      <w:r>
+        <w:t xml:space="preserve"> responsável por encapsular toda a lógica de acesso a dados (inserir, consultar e atualizar).</w:t>
+      </w:r>
+    </w:p>
+    <w:p>
+      <w:pPr>
+        <w:spacing w:after="120"/>
+      </w:pPr>
+      <w:r>
+        <w:t>Isola o código SQL do restante da aplicação, facilitando manutenção e testes.</w:t>
+      </w:r>
+    </w:p>
+    <w:p>
+      <w:pPr>
+        <w:spacing w:after="120"/>
+      </w:pPr>
+    </w:p>
+    <w:p>
+      <w:pPr>
+        <w:spacing w:after="120"/>
+        <w:rPr>
+          <w:b/>
+          <w:bCs/>
+        </w:rPr>
+      </w:pPr>
+      <w:proofErr w:type="spellStart"/>
+      <w:r>
+        <w:rPr>
+          <w:b/>
+          <w:bCs/>
+        </w:rPr>
+        <w:t>Composite</w:t>
+      </w:r>
+      <w:proofErr w:type="spellEnd"/>
+    </w:p>
+    <w:p>
+      <w:pPr>
+        <w:spacing w:after="120"/>
+      </w:pPr>
+      <w:r>
+        <w:t xml:space="preserve">A classe Menu e as classes que implementam </w:t>
+      </w:r>
+      <w:proofErr w:type="spellStart"/>
+      <w:r>
+        <w:t>ItemMenu</w:t>
+      </w:r>
+      <w:proofErr w:type="spellEnd"/>
+      <w:r>
+        <w:t xml:space="preserve"> formam uma estrutura em árvore:</w:t>
+      </w:r>
+      <w:r>
+        <w:t xml:space="preserve"> </w:t>
+      </w:r>
+      <w:r>
+        <w:t xml:space="preserve">Menu mantém uma lista de </w:t>
+      </w:r>
+      <w:proofErr w:type="spellStart"/>
+      <w:r>
+        <w:t>ItemMenu</w:t>
+      </w:r>
+      <w:proofErr w:type="spellEnd"/>
+      <w:r>
+        <w:t xml:space="preserve"> (pode conter submenus ou opções</w:t>
+      </w:r>
+      <w:r>
+        <w:t>-</w:t>
+      </w:r>
+      <w:r>
+        <w:t>folha</w:t>
+      </w:r>
+      <w:r>
+        <w:t>s</w:t>
+      </w:r>
+      <w:r>
+        <w:t>)</w:t>
+      </w:r>
+      <w:r>
+        <w:t>,</w:t>
+      </w:r>
+      <w:r>
+        <w:t xml:space="preserve"> </w:t>
+      </w:r>
+      <w:proofErr w:type="spellStart"/>
+      <w:r>
+        <w:t>OpcaoComSubmenu</w:t>
+      </w:r>
+      <w:proofErr w:type="spellEnd"/>
+      <w:r>
+        <w:t xml:space="preserve"> carrega internamente outro Menu.</w:t>
+      </w:r>
+    </w:p>
+    <w:p>
+      <w:pPr>
+        <w:spacing w:after="120"/>
+      </w:pPr>
+      <w:r>
+        <w:t xml:space="preserve">Permite tratar de forma uniforme tanto itens </w:t>
+      </w:r>
+      <w:r>
+        <w:t>de menu</w:t>
+      </w:r>
+      <w:r>
+        <w:t xml:space="preserve"> (folhas) quanto submenus.</w:t>
+      </w:r>
+    </w:p>
+    <w:p>
+      <w:pPr>
+        <w:spacing w:after="120"/>
+      </w:pPr>
+    </w:p>
+    <w:p>
+      <w:pPr>
+        <w:spacing w:after="120"/>
+        <w:rPr>
+          <w:b/>
+          <w:bCs/>
+        </w:rPr>
+      </w:pPr>
+      <w:r>
+        <w:rPr>
+          <w:b/>
+          <w:bCs/>
+        </w:rPr>
+        <w:t>Command</w:t>
+      </w:r>
+    </w:p>
+    <w:p>
+      <w:pPr>
+        <w:spacing w:after="120"/>
+      </w:pPr>
+      <w:r>
+        <w:t>Cada opção de menu (</w:t>
+      </w:r>
+      <w:proofErr w:type="spellStart"/>
+      <w:r>
+        <w:t>OpcaoMenuAtividadesComplementares</w:t>
+      </w:r>
+      <w:proofErr w:type="spellEnd"/>
+      <w:r>
+        <w:t xml:space="preserve">, </w:t>
+      </w:r>
+      <w:proofErr w:type="spellStart"/>
+      <w:r>
+        <w:t>OpcaoVoltar</w:t>
+      </w:r>
+      <w:proofErr w:type="spellEnd"/>
+      <w:r>
+        <w:t xml:space="preserve">, </w:t>
+      </w:r>
+      <w:proofErr w:type="spellStart"/>
+      <w:r>
+        <w:t>OpcaoFinal</w:t>
+      </w:r>
+      <w:proofErr w:type="spellEnd"/>
+      <w:r>
+        <w:t xml:space="preserve"> etc.) encapsula, em seu método </w:t>
+      </w:r>
+      <w:proofErr w:type="gramStart"/>
+      <w:r>
+        <w:t>exibir(</w:t>
+      </w:r>
+      <w:proofErr w:type="gramEnd"/>
+      <w:r>
+        <w:t>), todo o comportamento que deve ocorrer quando o usuário a seleciona.</w:t>
+      </w:r>
+    </w:p>
+    <w:p>
+      <w:pPr>
+        <w:spacing w:after="120"/>
+      </w:pPr>
+      <w:r>
+        <w:t>O</w:t>
+      </w:r>
+      <w:r>
+        <w:t xml:space="preserve"> menu invoca </w:t>
+      </w:r>
+      <w:proofErr w:type="spellStart"/>
+      <w:proofErr w:type="gramStart"/>
+      <w:r>
+        <w:t>item.exibir</w:t>
+      </w:r>
+      <w:proofErr w:type="spellEnd"/>
+      <w:proofErr w:type="gramEnd"/>
+      <w:r>
+        <w:t>() sem conhecer os detalhes de implementação de cada ação.</w:t>
+      </w:r>
+    </w:p>
+    <w:p>
+      <w:pPr>
+        <w:spacing w:after="120"/>
+      </w:pPr>
+    </w:p>
+    <w:p>
+      <w:pPr>
+        <w:spacing w:after="120"/>
+        <w:rPr>
+          <w:b/>
+          <w:bCs/>
+        </w:rPr>
+      </w:pPr>
+      <w:proofErr w:type="spellStart"/>
+      <w:r>
+        <w:rPr>
+          <w:b/>
+          <w:bCs/>
+        </w:rPr>
+        <w:t>Factory</w:t>
+      </w:r>
+      <w:proofErr w:type="spellEnd"/>
+      <w:r>
+        <w:rPr>
+          <w:b/>
+          <w:bCs/>
+        </w:rPr>
+        <w:t xml:space="preserve"> </w:t>
+      </w:r>
+      <w:proofErr w:type="spellStart"/>
+      <w:r>
+        <w:rPr>
+          <w:b/>
+          <w:bCs/>
+        </w:rPr>
+        <w:t>Method</w:t>
+      </w:r>
+      <w:proofErr w:type="spellEnd"/>
+      <w:r>
+        <w:rPr>
+          <w:b/>
+          <w:bCs/>
+        </w:rPr>
+        <w:t xml:space="preserve"> (Geração de Menus)</w:t>
+      </w:r>
+    </w:p>
+    <w:p>
+      <w:pPr>
+        <w:spacing w:after="120"/>
+      </w:pPr>
+      <w:r>
+        <w:t xml:space="preserve">A classe </w:t>
+      </w:r>
+      <w:proofErr w:type="spellStart"/>
+      <w:r>
+        <w:t>GeraMenu</w:t>
+      </w:r>
+      <w:proofErr w:type="spellEnd"/>
+      <w:r>
+        <w:t xml:space="preserve"> expõe o método</w:t>
+      </w:r>
+      <w:r>
+        <w:t xml:space="preserve"> </w:t>
+      </w:r>
+      <w:r>
+        <w:t>que atua como “fábrica” de objetos Menu</w:t>
+      </w:r>
+      <w:r>
+        <w:t xml:space="preserve">, </w:t>
+      </w:r>
+      <w:r>
+        <w:t>configurados a partir dos dados no banco (</w:t>
+      </w:r>
+      <w:r>
+        <w:t>M</w:t>
+      </w:r>
+      <w:r>
+        <w:t xml:space="preserve">odalidades e </w:t>
+      </w:r>
+      <w:proofErr w:type="spellStart"/>
+      <w:r>
+        <w:t>A</w:t>
+      </w:r>
+      <w:r>
+        <w:t>tividades</w:t>
+      </w:r>
+      <w:r>
+        <w:t>Complementares</w:t>
+      </w:r>
+      <w:proofErr w:type="spellEnd"/>
+      <w:r>
+        <w:t>).</w:t>
+      </w:r>
+    </w:p>
+    <w:p>
+      <w:pPr>
+        <w:spacing w:after="120"/>
+      </w:pPr>
+      <w:r>
+        <w:t xml:space="preserve">Centraliza a lógica de construção da estrutura de menus, isolando-a do </w:t>
+      </w:r>
+      <w:proofErr w:type="spellStart"/>
+      <w:r>
+        <w:t>Main</w:t>
+      </w:r>
+      <w:proofErr w:type="spellEnd"/>
+      <w:r>
+        <w:t>.</w:t>
+      </w:r>
+    </w:p>
+    <w:p>
+      <w:pPr>
+        <w:spacing w:after="120"/>
+      </w:pPr>
+    </w:p>
+    <w:p>
+      <w:pPr>
+        <w:spacing w:after="120"/>
+        <w:rPr>
+          <w:b/>
+          <w:bCs/>
+        </w:rPr>
+      </w:pPr>
+      <w:proofErr w:type="spellStart"/>
+      <w:r>
+        <w:rPr>
+          <w:b/>
+          <w:bCs/>
+        </w:rPr>
+        <w:t>Template</w:t>
+      </w:r>
+      <w:proofErr w:type="spellEnd"/>
+      <w:r>
+        <w:rPr>
+          <w:b/>
+          <w:bCs/>
+        </w:rPr>
+        <w:t xml:space="preserve"> </w:t>
+      </w:r>
+      <w:proofErr w:type="spellStart"/>
+      <w:r>
+        <w:rPr>
+          <w:b/>
+          <w:bCs/>
+        </w:rPr>
+        <w:t>Method</w:t>
+      </w:r>
+      <w:proofErr w:type="spellEnd"/>
+    </w:p>
+    <w:p>
+      <w:pPr>
+        <w:spacing w:after="120"/>
+      </w:pPr>
+      <w:r>
+        <w:t xml:space="preserve">O próprio </w:t>
+      </w:r>
+      <w:proofErr w:type="spellStart"/>
+      <w:r>
+        <w:t>Menu.exibir</w:t>
+      </w:r>
+      <w:proofErr w:type="spellEnd"/>
+      <w:r>
+        <w:t>() define o “esqueleto” do fluxo de interatividade:</w:t>
+      </w:r>
+    </w:p>
+    <w:p>
+      <w:pPr>
+        <w:spacing w:after="120"/>
+      </w:pPr>
+      <w:r>
+        <w:t xml:space="preserve">  </w:t>
+      </w:r>
+      <w:r>
+        <w:t>Mostrar título e lista de opções</w:t>
+      </w:r>
+    </w:p>
+    <w:p>
+      <w:pPr>
+        <w:spacing w:after="120"/>
+      </w:pPr>
+      <w:r>
+        <w:t xml:space="preserve">  </w:t>
+      </w:r>
+      <w:r>
+        <w:t>Ler escolha do usuário</w:t>
+      </w:r>
+    </w:p>
+    <w:p>
+      <w:pPr>
+        <w:spacing w:after="120"/>
+      </w:pPr>
+      <w:r>
+        <w:t xml:space="preserve">  </w:t>
+      </w:r>
+      <w:r>
+        <w:t xml:space="preserve">Delegar a execução chamando </w:t>
+      </w:r>
+      <w:proofErr w:type="spellStart"/>
+      <w:proofErr w:type="gramStart"/>
+      <w:r>
+        <w:t>item.exibir</w:t>
+      </w:r>
+      <w:proofErr w:type="spellEnd"/>
+      <w:proofErr w:type="gramEnd"/>
+      <w:r>
+        <w:t>()</w:t>
+      </w:r>
+    </w:p>
+    <w:p>
+      <w:pPr>
+        <w:spacing w:after="120"/>
+      </w:pPr>
+      <w:r>
+        <w:t xml:space="preserve">  </w:t>
+      </w:r>
+      <w:r>
+        <w:t>Repetir até o comando de sair</w:t>
+      </w:r>
+    </w:p>
+    <w:p>
+      <w:pPr>
+        <w:spacing w:after="120"/>
+      </w:pPr>
+      <w:r>
+        <w:t xml:space="preserve">A variação (o que cada opção faz) fica nas subclasses de </w:t>
+      </w:r>
+      <w:proofErr w:type="spellStart"/>
+      <w:r>
+        <w:t>ItemMenu</w:t>
+      </w:r>
+      <w:proofErr w:type="spellEnd"/>
+      <w:r>
+        <w:t>.</w:t>
+      </w:r>
     </w:p>
     <w:sectPr>
       <w:pgSz w:w="11906" w:h="16838"/>
@@ -15871,9 +15836,9 @@
 <file path=word/numbering.xml><?xml version="1.0" encoding="utf-8"?>
 <w:numbering xmlns:wpc="http://schemas.microsoft.com/office/word/2010/wordprocessingCanvas" xmlns:cx="http://schemas.microsoft.com/office/drawing/2014/chartex" xmlns:cx1="http://schemas.microsoft.com/office/drawing/2015/9/8/chartex" xmlns:cx2="http://schemas.microsoft.com/office/drawing/2015/10/21/chartex" xmlns:cx3="http://schemas.microsoft.com/office/drawing/2016/5/9/chartex" xmlns:cx4="http://schemas.microsoft.com/office/drawing/2016/5/10/chartex" xmlns:cx5="http://schemas.microsoft.com/office/drawing/2016/5/11/chartex" xmlns:cx6="http://schemas.microsoft.com/office/drawing/2016/5/12/chartex" xmlns:cx7="http://schemas.microsoft.com/office/drawing/2016/5/13/chartex" xmlns:cx8="http://schemas.microsoft.com/office/drawing/2016/5/14/chartex" xmlns:mc="http://schemas.openxmlformats.org/markup-compatibility/2006" xmlns:aink="http://schemas.microsoft.com/office/drawing/2016/ink" xmlns:am3d="http://schemas.microsoft.com/office/drawing/2017/model3d" xmlns:o="urn:schemas-microsoft-com:office:office" xmlns:oel="http://schemas.microsoft.com/office/2019/extlst" xmlns:r="http://schemas.openxmlformats.org/officeDocument/2006/relationships" xmlns:m="http://schemas.openxmlformats.org/officeDocument/2006/math" xmlns:v="urn:schemas-microsoft-com:vml" xmlns:wp14="http://schemas.microsoft.com/office/word/2010/wordprocessingDrawing" xmlns:wp="http://schemas.openxmlformats.org/drawingml/2006/wordprocessingDrawing" xmlns:w10="urn:schemas-microsoft-com:office:word" xmlns:w="http://schemas.openxmlformats.org/wordprocessingml/2006/main" xmlns:w14="http://schemas.microsoft.com/office/word/2010/wordml" xmlns:w15="http://schemas.microsoft.com/office/word/2012/wordml" xmlns:w16cex="http://schemas.microsoft.com/office/word/2018/wordml/cex" xmlns:w16cid="http://schemas.microsoft.com/office/word/2016/wordml/cid" xmlns:w16="http://schemas.microsoft.com/office/word/2018/wordml" xmlns:w16du="http://schemas.microsoft.com/office/word/2023/wordml/word16du" xmlns:w16sdtdh="http://schemas.microsoft.com/office/word/2020/wordml/sdtdatahash" xmlns:w16sdtfl="http://schemas.microsoft.com/office/word/2024/wordml/sdtformatlock" xmlns:w16se="http://schemas.microsoft.com/office/word/2015/wordml/symex" xmlns:wpg="http://schemas.microsoft.com/office/word/2010/wordprocessingGroup" xmlns:wpi="http://schemas.microsoft.com/office/word/2010/wordprocessingInk" xmlns:wne="http://schemas.microsoft.com/office/word/2006/wordml" xmlns:wps="http://schemas.microsoft.com/office/word/2010/wordprocessingShape" mc:Ignorable="w14 w15 w16se w16cid w16 w16cex w16sdtdh w16sdtfl w16du wp14">
   <w:abstractNum w:abstractNumId="0" w15:restartNumberingAfterBreak="0">
-    <w:nsid w:val="3B3C1F48"/>
+    <w:nsid w:val="04FE2560"/>
     <w:multiLevelType w:val="multilevel"/>
-    <w:tmpl w:val="7D861B82"/>
+    <w:tmpl w:val="2E2C9670"/>
     <w:lvl w:ilvl="0">
       <w:start w:val="1"/>
       <w:numFmt w:val="bullet"/>
@@ -16019,8 +15984,1008 @@
       </w:rPr>
     </w:lvl>
   </w:abstractNum>
+  <w:abstractNum w:abstractNumId="1" w15:restartNumberingAfterBreak="0">
+    <w:nsid w:val="10083FF9"/>
+    <w:multiLevelType w:val="multilevel"/>
+    <w:tmpl w:val="F9BAEF2A"/>
+    <w:lvl w:ilvl="0">
+      <w:start w:val="1"/>
+      <w:numFmt w:val="bullet"/>
+      <w:lvlText w:val=""/>
+      <w:lvlJc w:val="left"/>
+      <w:pPr>
+        <w:tabs>
+          <w:tab w:val="num" w:pos="720"/>
+        </w:tabs>
+        <w:ind w:left="720" w:hanging="360"/>
+      </w:pPr>
+      <w:rPr>
+        <w:rFonts w:ascii="Symbol" w:hAnsi="Symbol" w:hint="default"/>
+        <w:sz w:val="20"/>
+      </w:rPr>
+    </w:lvl>
+    <w:lvl w:ilvl="1">
+      <w:start w:val="1"/>
+      <w:numFmt w:val="decimal"/>
+      <w:lvlText w:val="%2."/>
+      <w:lvlJc w:val="left"/>
+      <w:pPr>
+        <w:tabs>
+          <w:tab w:val="num" w:pos="1440"/>
+        </w:tabs>
+        <w:ind w:left="1440" w:hanging="360"/>
+      </w:pPr>
+    </w:lvl>
+    <w:lvl w:ilvl="2" w:tentative="1">
+      <w:start w:val="1"/>
+      <w:numFmt w:val="bullet"/>
+      <w:lvlText w:val=""/>
+      <w:lvlJc w:val="left"/>
+      <w:pPr>
+        <w:tabs>
+          <w:tab w:val="num" w:pos="2160"/>
+        </w:tabs>
+        <w:ind w:left="2160" w:hanging="360"/>
+      </w:pPr>
+      <w:rPr>
+        <w:rFonts w:ascii="Wingdings" w:hAnsi="Wingdings" w:hint="default"/>
+        <w:sz w:val="20"/>
+      </w:rPr>
+    </w:lvl>
+    <w:lvl w:ilvl="3" w:tentative="1">
+      <w:start w:val="1"/>
+      <w:numFmt w:val="bullet"/>
+      <w:lvlText w:val=""/>
+      <w:lvlJc w:val="left"/>
+      <w:pPr>
+        <w:tabs>
+          <w:tab w:val="num" w:pos="2880"/>
+        </w:tabs>
+        <w:ind w:left="2880" w:hanging="360"/>
+      </w:pPr>
+      <w:rPr>
+        <w:rFonts w:ascii="Wingdings" w:hAnsi="Wingdings" w:hint="default"/>
+        <w:sz w:val="20"/>
+      </w:rPr>
+    </w:lvl>
+    <w:lvl w:ilvl="4" w:tentative="1">
+      <w:start w:val="1"/>
+      <w:numFmt w:val="bullet"/>
+      <w:lvlText w:val=""/>
+      <w:lvlJc w:val="left"/>
+      <w:pPr>
+        <w:tabs>
+          <w:tab w:val="num" w:pos="3600"/>
+        </w:tabs>
+        <w:ind w:left="3600" w:hanging="360"/>
+      </w:pPr>
+      <w:rPr>
+        <w:rFonts w:ascii="Wingdings" w:hAnsi="Wingdings" w:hint="default"/>
+        <w:sz w:val="20"/>
+      </w:rPr>
+    </w:lvl>
+    <w:lvl w:ilvl="5" w:tentative="1">
+      <w:start w:val="1"/>
+      <w:numFmt w:val="bullet"/>
+      <w:lvlText w:val=""/>
+      <w:lvlJc w:val="left"/>
+      <w:pPr>
+        <w:tabs>
+          <w:tab w:val="num" w:pos="4320"/>
+        </w:tabs>
+        <w:ind w:left="4320" w:hanging="360"/>
+      </w:pPr>
+      <w:rPr>
+        <w:rFonts w:ascii="Wingdings" w:hAnsi="Wingdings" w:hint="default"/>
+        <w:sz w:val="20"/>
+      </w:rPr>
+    </w:lvl>
+    <w:lvl w:ilvl="6" w:tentative="1">
+      <w:start w:val="1"/>
+      <w:numFmt w:val="bullet"/>
+      <w:lvlText w:val=""/>
+      <w:lvlJc w:val="left"/>
+      <w:pPr>
+        <w:tabs>
+          <w:tab w:val="num" w:pos="5040"/>
+        </w:tabs>
+        <w:ind w:left="5040" w:hanging="360"/>
+      </w:pPr>
+      <w:rPr>
+        <w:rFonts w:ascii="Wingdings" w:hAnsi="Wingdings" w:hint="default"/>
+        <w:sz w:val="20"/>
+      </w:rPr>
+    </w:lvl>
+    <w:lvl w:ilvl="7" w:tentative="1">
+      <w:start w:val="1"/>
+      <w:numFmt w:val="bullet"/>
+      <w:lvlText w:val=""/>
+      <w:lvlJc w:val="left"/>
+      <w:pPr>
+        <w:tabs>
+          <w:tab w:val="num" w:pos="5760"/>
+        </w:tabs>
+        <w:ind w:left="5760" w:hanging="360"/>
+      </w:pPr>
+      <w:rPr>
+        <w:rFonts w:ascii="Wingdings" w:hAnsi="Wingdings" w:hint="default"/>
+        <w:sz w:val="20"/>
+      </w:rPr>
+    </w:lvl>
+    <w:lvl w:ilvl="8" w:tentative="1">
+      <w:start w:val="1"/>
+      <w:numFmt w:val="bullet"/>
+      <w:lvlText w:val=""/>
+      <w:lvlJc w:val="left"/>
+      <w:pPr>
+        <w:tabs>
+          <w:tab w:val="num" w:pos="6480"/>
+        </w:tabs>
+        <w:ind w:left="6480" w:hanging="360"/>
+      </w:pPr>
+      <w:rPr>
+        <w:rFonts w:ascii="Wingdings" w:hAnsi="Wingdings" w:hint="default"/>
+        <w:sz w:val="20"/>
+      </w:rPr>
+    </w:lvl>
+  </w:abstractNum>
+  <w:abstractNum w:abstractNumId="2" w15:restartNumberingAfterBreak="0">
+    <w:nsid w:val="254459F8"/>
+    <w:multiLevelType w:val="multilevel"/>
+    <w:tmpl w:val="95F0AA20"/>
+    <w:lvl w:ilvl="0">
+      <w:start w:val="1"/>
+      <w:numFmt w:val="bullet"/>
+      <w:lvlText w:val=""/>
+      <w:lvlJc w:val="left"/>
+      <w:pPr>
+        <w:tabs>
+          <w:tab w:val="num" w:pos="720"/>
+        </w:tabs>
+        <w:ind w:left="720" w:hanging="360"/>
+      </w:pPr>
+      <w:rPr>
+        <w:rFonts w:ascii="Symbol" w:hAnsi="Symbol" w:hint="default"/>
+        <w:sz w:val="20"/>
+      </w:rPr>
+    </w:lvl>
+    <w:lvl w:ilvl="1" w:tentative="1">
+      <w:start w:val="1"/>
+      <w:numFmt w:val="bullet"/>
+      <w:lvlText w:val="o"/>
+      <w:lvlJc w:val="left"/>
+      <w:pPr>
+        <w:tabs>
+          <w:tab w:val="num" w:pos="1440"/>
+        </w:tabs>
+        <w:ind w:left="1440" w:hanging="360"/>
+      </w:pPr>
+      <w:rPr>
+        <w:rFonts w:ascii="Courier New" w:hAnsi="Courier New" w:hint="default"/>
+        <w:sz w:val="20"/>
+      </w:rPr>
+    </w:lvl>
+    <w:lvl w:ilvl="2" w:tentative="1">
+      <w:start w:val="1"/>
+      <w:numFmt w:val="bullet"/>
+      <w:lvlText w:val=""/>
+      <w:lvlJc w:val="left"/>
+      <w:pPr>
+        <w:tabs>
+          <w:tab w:val="num" w:pos="2160"/>
+        </w:tabs>
+        <w:ind w:left="2160" w:hanging="360"/>
+      </w:pPr>
+      <w:rPr>
+        <w:rFonts w:ascii="Wingdings" w:hAnsi="Wingdings" w:hint="default"/>
+        <w:sz w:val="20"/>
+      </w:rPr>
+    </w:lvl>
+    <w:lvl w:ilvl="3" w:tentative="1">
+      <w:start w:val="1"/>
+      <w:numFmt w:val="bullet"/>
+      <w:lvlText w:val=""/>
+      <w:lvlJc w:val="left"/>
+      <w:pPr>
+        <w:tabs>
+          <w:tab w:val="num" w:pos="2880"/>
+        </w:tabs>
+        <w:ind w:left="2880" w:hanging="360"/>
+      </w:pPr>
+      <w:rPr>
+        <w:rFonts w:ascii="Wingdings" w:hAnsi="Wingdings" w:hint="default"/>
+        <w:sz w:val="20"/>
+      </w:rPr>
+    </w:lvl>
+    <w:lvl w:ilvl="4" w:tentative="1">
+      <w:start w:val="1"/>
+      <w:numFmt w:val="bullet"/>
+      <w:lvlText w:val=""/>
+      <w:lvlJc w:val="left"/>
+      <w:pPr>
+        <w:tabs>
+          <w:tab w:val="num" w:pos="3600"/>
+        </w:tabs>
+        <w:ind w:left="3600" w:hanging="360"/>
+      </w:pPr>
+      <w:rPr>
+        <w:rFonts w:ascii="Wingdings" w:hAnsi="Wingdings" w:hint="default"/>
+        <w:sz w:val="20"/>
+      </w:rPr>
+    </w:lvl>
+    <w:lvl w:ilvl="5" w:tentative="1">
+      <w:start w:val="1"/>
+      <w:numFmt w:val="bullet"/>
+      <w:lvlText w:val=""/>
+      <w:lvlJc w:val="left"/>
+      <w:pPr>
+        <w:tabs>
+          <w:tab w:val="num" w:pos="4320"/>
+        </w:tabs>
+        <w:ind w:left="4320" w:hanging="360"/>
+      </w:pPr>
+      <w:rPr>
+        <w:rFonts w:ascii="Wingdings" w:hAnsi="Wingdings" w:hint="default"/>
+        <w:sz w:val="20"/>
+      </w:rPr>
+    </w:lvl>
+    <w:lvl w:ilvl="6" w:tentative="1">
+      <w:start w:val="1"/>
+      <w:numFmt w:val="bullet"/>
+      <w:lvlText w:val=""/>
+      <w:lvlJc w:val="left"/>
+      <w:pPr>
+        <w:tabs>
+          <w:tab w:val="num" w:pos="5040"/>
+        </w:tabs>
+        <w:ind w:left="5040" w:hanging="360"/>
+      </w:pPr>
+      <w:rPr>
+        <w:rFonts w:ascii="Wingdings" w:hAnsi="Wingdings" w:hint="default"/>
+        <w:sz w:val="20"/>
+      </w:rPr>
+    </w:lvl>
+    <w:lvl w:ilvl="7" w:tentative="1">
+      <w:start w:val="1"/>
+      <w:numFmt w:val="bullet"/>
+      <w:lvlText w:val=""/>
+      <w:lvlJc w:val="left"/>
+      <w:pPr>
+        <w:tabs>
+          <w:tab w:val="num" w:pos="5760"/>
+        </w:tabs>
+        <w:ind w:left="5760" w:hanging="360"/>
+      </w:pPr>
+      <w:rPr>
+        <w:rFonts w:ascii="Wingdings" w:hAnsi="Wingdings" w:hint="default"/>
+        <w:sz w:val="20"/>
+      </w:rPr>
+    </w:lvl>
+    <w:lvl w:ilvl="8" w:tentative="1">
+      <w:start w:val="1"/>
+      <w:numFmt w:val="bullet"/>
+      <w:lvlText w:val=""/>
+      <w:lvlJc w:val="left"/>
+      <w:pPr>
+        <w:tabs>
+          <w:tab w:val="num" w:pos="6480"/>
+        </w:tabs>
+        <w:ind w:left="6480" w:hanging="360"/>
+      </w:pPr>
+      <w:rPr>
+        <w:rFonts w:ascii="Wingdings" w:hAnsi="Wingdings" w:hint="default"/>
+        <w:sz w:val="20"/>
+      </w:rPr>
+    </w:lvl>
+  </w:abstractNum>
+  <w:abstractNum w:abstractNumId="3" w15:restartNumberingAfterBreak="0">
+    <w:nsid w:val="268167F1"/>
+    <w:multiLevelType w:val="hybridMultilevel"/>
+    <w:tmpl w:val="2DD215A2"/>
+    <w:lvl w:ilvl="0" w:tplc="0416000F">
+      <w:start w:val="1"/>
+      <w:numFmt w:val="decimal"/>
+      <w:lvlText w:val="%1."/>
+      <w:lvlJc w:val="left"/>
+      <w:pPr>
+        <w:ind w:left="720" w:hanging="360"/>
+      </w:pPr>
+      <w:rPr>
+        <w:rFonts w:hint="default"/>
+      </w:rPr>
+    </w:lvl>
+    <w:lvl w:ilvl="1" w:tplc="04160019" w:tentative="1">
+      <w:start w:val="1"/>
+      <w:numFmt w:val="lowerLetter"/>
+      <w:lvlText w:val="%2."/>
+      <w:lvlJc w:val="left"/>
+      <w:pPr>
+        <w:ind w:left="1440" w:hanging="360"/>
+      </w:pPr>
+    </w:lvl>
+    <w:lvl w:ilvl="2" w:tplc="0416001B" w:tentative="1">
+      <w:start w:val="1"/>
+      <w:numFmt w:val="lowerRoman"/>
+      <w:lvlText w:val="%3."/>
+      <w:lvlJc w:val="right"/>
+      <w:pPr>
+        <w:ind w:left="2160" w:hanging="180"/>
+      </w:pPr>
+    </w:lvl>
+    <w:lvl w:ilvl="3" w:tplc="0416000F" w:tentative="1">
+      <w:start w:val="1"/>
+      <w:numFmt w:val="decimal"/>
+      <w:lvlText w:val="%4."/>
+      <w:lvlJc w:val="left"/>
+      <w:pPr>
+        <w:ind w:left="2880" w:hanging="360"/>
+      </w:pPr>
+    </w:lvl>
+    <w:lvl w:ilvl="4" w:tplc="04160019" w:tentative="1">
+      <w:start w:val="1"/>
+      <w:numFmt w:val="lowerLetter"/>
+      <w:lvlText w:val="%5."/>
+      <w:lvlJc w:val="left"/>
+      <w:pPr>
+        <w:ind w:left="3600" w:hanging="360"/>
+      </w:pPr>
+    </w:lvl>
+    <w:lvl w:ilvl="5" w:tplc="0416001B" w:tentative="1">
+      <w:start w:val="1"/>
+      <w:numFmt w:val="lowerRoman"/>
+      <w:lvlText w:val="%6."/>
+      <w:lvlJc w:val="right"/>
+      <w:pPr>
+        <w:ind w:left="4320" w:hanging="180"/>
+      </w:pPr>
+    </w:lvl>
+    <w:lvl w:ilvl="6" w:tplc="0416000F" w:tentative="1">
+      <w:start w:val="1"/>
+      <w:numFmt w:val="decimal"/>
+      <w:lvlText w:val="%7."/>
+      <w:lvlJc w:val="left"/>
+      <w:pPr>
+        <w:ind w:left="5040" w:hanging="360"/>
+      </w:pPr>
+    </w:lvl>
+    <w:lvl w:ilvl="7" w:tplc="04160019" w:tentative="1">
+      <w:start w:val="1"/>
+      <w:numFmt w:val="lowerLetter"/>
+      <w:lvlText w:val="%8."/>
+      <w:lvlJc w:val="left"/>
+      <w:pPr>
+        <w:ind w:left="5760" w:hanging="360"/>
+      </w:pPr>
+    </w:lvl>
+    <w:lvl w:ilvl="8" w:tplc="0416001B" w:tentative="1">
+      <w:start w:val="1"/>
+      <w:numFmt w:val="lowerRoman"/>
+      <w:lvlText w:val="%9."/>
+      <w:lvlJc w:val="right"/>
+      <w:pPr>
+        <w:ind w:left="6480" w:hanging="180"/>
+      </w:pPr>
+    </w:lvl>
+  </w:abstractNum>
+  <w:abstractNum w:abstractNumId="4" w15:restartNumberingAfterBreak="0">
+    <w:nsid w:val="3B3C1F48"/>
+    <w:multiLevelType w:val="multilevel"/>
+    <w:tmpl w:val="7D861B82"/>
+    <w:lvl w:ilvl="0">
+      <w:start w:val="1"/>
+      <w:numFmt w:val="bullet"/>
+      <w:lvlText w:val=""/>
+      <w:lvlJc w:val="left"/>
+      <w:pPr>
+        <w:tabs>
+          <w:tab w:val="num" w:pos="720"/>
+        </w:tabs>
+        <w:ind w:left="720" w:hanging="360"/>
+      </w:pPr>
+      <w:rPr>
+        <w:rFonts w:ascii="Symbol" w:hAnsi="Symbol" w:hint="default"/>
+        <w:sz w:val="20"/>
+      </w:rPr>
+    </w:lvl>
+    <w:lvl w:ilvl="1" w:tentative="1">
+      <w:start w:val="1"/>
+      <w:numFmt w:val="bullet"/>
+      <w:lvlText w:val="o"/>
+      <w:lvlJc w:val="left"/>
+      <w:pPr>
+        <w:tabs>
+          <w:tab w:val="num" w:pos="1440"/>
+        </w:tabs>
+        <w:ind w:left="1440" w:hanging="360"/>
+      </w:pPr>
+      <w:rPr>
+        <w:rFonts w:ascii="Courier New" w:hAnsi="Courier New" w:hint="default"/>
+        <w:sz w:val="20"/>
+      </w:rPr>
+    </w:lvl>
+    <w:lvl w:ilvl="2" w:tentative="1">
+      <w:start w:val="1"/>
+      <w:numFmt w:val="bullet"/>
+      <w:lvlText w:val=""/>
+      <w:lvlJc w:val="left"/>
+      <w:pPr>
+        <w:tabs>
+          <w:tab w:val="num" w:pos="2160"/>
+        </w:tabs>
+        <w:ind w:left="2160" w:hanging="360"/>
+      </w:pPr>
+      <w:rPr>
+        <w:rFonts w:ascii="Wingdings" w:hAnsi="Wingdings" w:hint="default"/>
+        <w:sz w:val="20"/>
+      </w:rPr>
+    </w:lvl>
+    <w:lvl w:ilvl="3" w:tentative="1">
+      <w:start w:val="1"/>
+      <w:numFmt w:val="bullet"/>
+      <w:lvlText w:val=""/>
+      <w:lvlJc w:val="left"/>
+      <w:pPr>
+        <w:tabs>
+          <w:tab w:val="num" w:pos="2880"/>
+        </w:tabs>
+        <w:ind w:left="2880" w:hanging="360"/>
+      </w:pPr>
+      <w:rPr>
+        <w:rFonts w:ascii="Wingdings" w:hAnsi="Wingdings" w:hint="default"/>
+        <w:sz w:val="20"/>
+      </w:rPr>
+    </w:lvl>
+    <w:lvl w:ilvl="4" w:tentative="1">
+      <w:start w:val="1"/>
+      <w:numFmt w:val="bullet"/>
+      <w:lvlText w:val=""/>
+      <w:lvlJc w:val="left"/>
+      <w:pPr>
+        <w:tabs>
+          <w:tab w:val="num" w:pos="3600"/>
+        </w:tabs>
+        <w:ind w:left="3600" w:hanging="360"/>
+      </w:pPr>
+      <w:rPr>
+        <w:rFonts w:ascii="Wingdings" w:hAnsi="Wingdings" w:hint="default"/>
+        <w:sz w:val="20"/>
+      </w:rPr>
+    </w:lvl>
+    <w:lvl w:ilvl="5" w:tentative="1">
+      <w:start w:val="1"/>
+      <w:numFmt w:val="bullet"/>
+      <w:lvlText w:val=""/>
+      <w:lvlJc w:val="left"/>
+      <w:pPr>
+        <w:tabs>
+          <w:tab w:val="num" w:pos="4320"/>
+        </w:tabs>
+        <w:ind w:left="4320" w:hanging="360"/>
+      </w:pPr>
+      <w:rPr>
+        <w:rFonts w:ascii="Wingdings" w:hAnsi="Wingdings" w:hint="default"/>
+        <w:sz w:val="20"/>
+      </w:rPr>
+    </w:lvl>
+    <w:lvl w:ilvl="6" w:tentative="1">
+      <w:start w:val="1"/>
+      <w:numFmt w:val="bullet"/>
+      <w:lvlText w:val=""/>
+      <w:lvlJc w:val="left"/>
+      <w:pPr>
+        <w:tabs>
+          <w:tab w:val="num" w:pos="5040"/>
+        </w:tabs>
+        <w:ind w:left="5040" w:hanging="360"/>
+      </w:pPr>
+      <w:rPr>
+        <w:rFonts w:ascii="Wingdings" w:hAnsi="Wingdings" w:hint="default"/>
+        <w:sz w:val="20"/>
+      </w:rPr>
+    </w:lvl>
+    <w:lvl w:ilvl="7" w:tentative="1">
+      <w:start w:val="1"/>
+      <w:numFmt w:val="bullet"/>
+      <w:lvlText w:val=""/>
+      <w:lvlJc w:val="left"/>
+      <w:pPr>
+        <w:tabs>
+          <w:tab w:val="num" w:pos="5760"/>
+        </w:tabs>
+        <w:ind w:left="5760" w:hanging="360"/>
+      </w:pPr>
+      <w:rPr>
+        <w:rFonts w:ascii="Wingdings" w:hAnsi="Wingdings" w:hint="default"/>
+        <w:sz w:val="20"/>
+      </w:rPr>
+    </w:lvl>
+    <w:lvl w:ilvl="8" w:tentative="1">
+      <w:start w:val="1"/>
+      <w:numFmt w:val="bullet"/>
+      <w:lvlText w:val=""/>
+      <w:lvlJc w:val="left"/>
+      <w:pPr>
+        <w:tabs>
+          <w:tab w:val="num" w:pos="6480"/>
+        </w:tabs>
+        <w:ind w:left="6480" w:hanging="360"/>
+      </w:pPr>
+      <w:rPr>
+        <w:rFonts w:ascii="Wingdings" w:hAnsi="Wingdings" w:hint="default"/>
+        <w:sz w:val="20"/>
+      </w:rPr>
+    </w:lvl>
+  </w:abstractNum>
+  <w:abstractNum w:abstractNumId="5" w15:restartNumberingAfterBreak="0">
+    <w:nsid w:val="3B63780B"/>
+    <w:multiLevelType w:val="multilevel"/>
+    <w:tmpl w:val="0A64E9DA"/>
+    <w:lvl w:ilvl="0">
+      <w:start w:val="1"/>
+      <w:numFmt w:val="bullet"/>
+      <w:lvlText w:val=""/>
+      <w:lvlJc w:val="left"/>
+      <w:pPr>
+        <w:tabs>
+          <w:tab w:val="num" w:pos="720"/>
+        </w:tabs>
+        <w:ind w:left="720" w:hanging="360"/>
+      </w:pPr>
+      <w:rPr>
+        <w:rFonts w:ascii="Symbol" w:hAnsi="Symbol" w:hint="default"/>
+        <w:sz w:val="20"/>
+      </w:rPr>
+    </w:lvl>
+    <w:lvl w:ilvl="1" w:tentative="1">
+      <w:start w:val="1"/>
+      <w:numFmt w:val="bullet"/>
+      <w:lvlText w:val="o"/>
+      <w:lvlJc w:val="left"/>
+      <w:pPr>
+        <w:tabs>
+          <w:tab w:val="num" w:pos="1440"/>
+        </w:tabs>
+        <w:ind w:left="1440" w:hanging="360"/>
+      </w:pPr>
+      <w:rPr>
+        <w:rFonts w:ascii="Courier New" w:hAnsi="Courier New" w:hint="default"/>
+        <w:sz w:val="20"/>
+      </w:rPr>
+    </w:lvl>
+    <w:lvl w:ilvl="2" w:tentative="1">
+      <w:start w:val="1"/>
+      <w:numFmt w:val="bullet"/>
+      <w:lvlText w:val=""/>
+      <w:lvlJc w:val="left"/>
+      <w:pPr>
+        <w:tabs>
+          <w:tab w:val="num" w:pos="2160"/>
+        </w:tabs>
+        <w:ind w:left="2160" w:hanging="360"/>
+      </w:pPr>
+      <w:rPr>
+        <w:rFonts w:ascii="Wingdings" w:hAnsi="Wingdings" w:hint="default"/>
+        <w:sz w:val="20"/>
+      </w:rPr>
+    </w:lvl>
+    <w:lvl w:ilvl="3" w:tentative="1">
+      <w:start w:val="1"/>
+      <w:numFmt w:val="bullet"/>
+      <w:lvlText w:val=""/>
+      <w:lvlJc w:val="left"/>
+      <w:pPr>
+        <w:tabs>
+          <w:tab w:val="num" w:pos="2880"/>
+        </w:tabs>
+        <w:ind w:left="2880" w:hanging="360"/>
+      </w:pPr>
+      <w:rPr>
+        <w:rFonts w:ascii="Wingdings" w:hAnsi="Wingdings" w:hint="default"/>
+        <w:sz w:val="20"/>
+      </w:rPr>
+    </w:lvl>
+    <w:lvl w:ilvl="4" w:tentative="1">
+      <w:start w:val="1"/>
+      <w:numFmt w:val="bullet"/>
+      <w:lvlText w:val=""/>
+      <w:lvlJc w:val="left"/>
+      <w:pPr>
+        <w:tabs>
+          <w:tab w:val="num" w:pos="3600"/>
+        </w:tabs>
+        <w:ind w:left="3600" w:hanging="360"/>
+      </w:pPr>
+      <w:rPr>
+        <w:rFonts w:ascii="Wingdings" w:hAnsi="Wingdings" w:hint="default"/>
+        <w:sz w:val="20"/>
+      </w:rPr>
+    </w:lvl>
+    <w:lvl w:ilvl="5" w:tentative="1">
+      <w:start w:val="1"/>
+      <w:numFmt w:val="bullet"/>
+      <w:lvlText w:val=""/>
+      <w:lvlJc w:val="left"/>
+      <w:pPr>
+        <w:tabs>
+          <w:tab w:val="num" w:pos="4320"/>
+        </w:tabs>
+        <w:ind w:left="4320" w:hanging="360"/>
+      </w:pPr>
+      <w:rPr>
+        <w:rFonts w:ascii="Wingdings" w:hAnsi="Wingdings" w:hint="default"/>
+        <w:sz w:val="20"/>
+      </w:rPr>
+    </w:lvl>
+    <w:lvl w:ilvl="6" w:tentative="1">
+      <w:start w:val="1"/>
+      <w:numFmt w:val="bullet"/>
+      <w:lvlText w:val=""/>
+      <w:lvlJc w:val="left"/>
+      <w:pPr>
+        <w:tabs>
+          <w:tab w:val="num" w:pos="5040"/>
+        </w:tabs>
+        <w:ind w:left="5040" w:hanging="360"/>
+      </w:pPr>
+      <w:rPr>
+        <w:rFonts w:ascii="Wingdings" w:hAnsi="Wingdings" w:hint="default"/>
+        <w:sz w:val="20"/>
+      </w:rPr>
+    </w:lvl>
+    <w:lvl w:ilvl="7" w:tentative="1">
+      <w:start w:val="1"/>
+      <w:numFmt w:val="bullet"/>
+      <w:lvlText w:val=""/>
+      <w:lvlJc w:val="left"/>
+      <w:pPr>
+        <w:tabs>
+          <w:tab w:val="num" w:pos="5760"/>
+        </w:tabs>
+        <w:ind w:left="5760" w:hanging="360"/>
+      </w:pPr>
+      <w:rPr>
+        <w:rFonts w:ascii="Wingdings" w:hAnsi="Wingdings" w:hint="default"/>
+        <w:sz w:val="20"/>
+      </w:rPr>
+    </w:lvl>
+    <w:lvl w:ilvl="8" w:tentative="1">
+      <w:start w:val="1"/>
+      <w:numFmt w:val="bullet"/>
+      <w:lvlText w:val=""/>
+      <w:lvlJc w:val="left"/>
+      <w:pPr>
+        <w:tabs>
+          <w:tab w:val="num" w:pos="6480"/>
+        </w:tabs>
+        <w:ind w:left="6480" w:hanging="360"/>
+      </w:pPr>
+      <w:rPr>
+        <w:rFonts w:ascii="Wingdings" w:hAnsi="Wingdings" w:hint="default"/>
+        <w:sz w:val="20"/>
+      </w:rPr>
+    </w:lvl>
+  </w:abstractNum>
+  <w:abstractNum w:abstractNumId="6" w15:restartNumberingAfterBreak="0">
+    <w:nsid w:val="47B23B23"/>
+    <w:multiLevelType w:val="multilevel"/>
+    <w:tmpl w:val="BCEAF5DC"/>
+    <w:lvl w:ilvl="0">
+      <w:start w:val="1"/>
+      <w:numFmt w:val="bullet"/>
+      <w:lvlText w:val=""/>
+      <w:lvlJc w:val="left"/>
+      <w:pPr>
+        <w:tabs>
+          <w:tab w:val="num" w:pos="720"/>
+        </w:tabs>
+        <w:ind w:left="720" w:hanging="360"/>
+      </w:pPr>
+      <w:rPr>
+        <w:rFonts w:ascii="Symbol" w:hAnsi="Symbol" w:hint="default"/>
+        <w:sz w:val="20"/>
+      </w:rPr>
+    </w:lvl>
+    <w:lvl w:ilvl="1">
+      <w:start w:val="1"/>
+      <w:numFmt w:val="bullet"/>
+      <w:lvlText w:val="o"/>
+      <w:lvlJc w:val="left"/>
+      <w:pPr>
+        <w:tabs>
+          <w:tab w:val="num" w:pos="1440"/>
+        </w:tabs>
+        <w:ind w:left="1440" w:hanging="360"/>
+      </w:pPr>
+      <w:rPr>
+        <w:rFonts w:ascii="Courier New" w:hAnsi="Courier New" w:hint="default"/>
+        <w:sz w:val="20"/>
+      </w:rPr>
+    </w:lvl>
+    <w:lvl w:ilvl="2" w:tentative="1">
+      <w:start w:val="1"/>
+      <w:numFmt w:val="bullet"/>
+      <w:lvlText w:val=""/>
+      <w:lvlJc w:val="left"/>
+      <w:pPr>
+        <w:tabs>
+          <w:tab w:val="num" w:pos="2160"/>
+        </w:tabs>
+        <w:ind w:left="2160" w:hanging="360"/>
+      </w:pPr>
+      <w:rPr>
+        <w:rFonts w:ascii="Wingdings" w:hAnsi="Wingdings" w:hint="default"/>
+        <w:sz w:val="20"/>
+      </w:rPr>
+    </w:lvl>
+    <w:lvl w:ilvl="3" w:tentative="1">
+      <w:start w:val="1"/>
+      <w:numFmt w:val="bullet"/>
+      <w:lvlText w:val=""/>
+      <w:lvlJc w:val="left"/>
+      <w:pPr>
+        <w:tabs>
+          <w:tab w:val="num" w:pos="2880"/>
+        </w:tabs>
+        <w:ind w:left="2880" w:hanging="360"/>
+      </w:pPr>
+      <w:rPr>
+        <w:rFonts w:ascii="Wingdings" w:hAnsi="Wingdings" w:hint="default"/>
+        <w:sz w:val="20"/>
+      </w:rPr>
+    </w:lvl>
+    <w:lvl w:ilvl="4" w:tentative="1">
+      <w:start w:val="1"/>
+      <w:numFmt w:val="bullet"/>
+      <w:lvlText w:val=""/>
+      <w:lvlJc w:val="left"/>
+      <w:pPr>
+        <w:tabs>
+          <w:tab w:val="num" w:pos="3600"/>
+        </w:tabs>
+        <w:ind w:left="3600" w:hanging="360"/>
+      </w:pPr>
+      <w:rPr>
+        <w:rFonts w:ascii="Wingdings" w:hAnsi="Wingdings" w:hint="default"/>
+        <w:sz w:val="20"/>
+      </w:rPr>
+    </w:lvl>
+    <w:lvl w:ilvl="5" w:tentative="1">
+      <w:start w:val="1"/>
+      <w:numFmt w:val="bullet"/>
+      <w:lvlText w:val=""/>
+      <w:lvlJc w:val="left"/>
+      <w:pPr>
+        <w:tabs>
+          <w:tab w:val="num" w:pos="4320"/>
+        </w:tabs>
+        <w:ind w:left="4320" w:hanging="360"/>
+      </w:pPr>
+      <w:rPr>
+        <w:rFonts w:ascii="Wingdings" w:hAnsi="Wingdings" w:hint="default"/>
+        <w:sz w:val="20"/>
+      </w:rPr>
+    </w:lvl>
+    <w:lvl w:ilvl="6" w:tentative="1">
+      <w:start w:val="1"/>
+      <w:numFmt w:val="bullet"/>
+      <w:lvlText w:val=""/>
+      <w:lvlJc w:val="left"/>
+      <w:pPr>
+        <w:tabs>
+          <w:tab w:val="num" w:pos="5040"/>
+        </w:tabs>
+        <w:ind w:left="5040" w:hanging="360"/>
+      </w:pPr>
+      <w:rPr>
+        <w:rFonts w:ascii="Wingdings" w:hAnsi="Wingdings" w:hint="default"/>
+        <w:sz w:val="20"/>
+      </w:rPr>
+    </w:lvl>
+    <w:lvl w:ilvl="7" w:tentative="1">
+      <w:start w:val="1"/>
+      <w:numFmt w:val="bullet"/>
+      <w:lvlText w:val=""/>
+      <w:lvlJc w:val="left"/>
+      <w:pPr>
+        <w:tabs>
+          <w:tab w:val="num" w:pos="5760"/>
+        </w:tabs>
+        <w:ind w:left="5760" w:hanging="360"/>
+      </w:pPr>
+      <w:rPr>
+        <w:rFonts w:ascii="Wingdings" w:hAnsi="Wingdings" w:hint="default"/>
+        <w:sz w:val="20"/>
+      </w:rPr>
+    </w:lvl>
+    <w:lvl w:ilvl="8" w:tentative="1">
+      <w:start w:val="1"/>
+      <w:numFmt w:val="bullet"/>
+      <w:lvlText w:val=""/>
+      <w:lvlJc w:val="left"/>
+      <w:pPr>
+        <w:tabs>
+          <w:tab w:val="num" w:pos="6480"/>
+        </w:tabs>
+        <w:ind w:left="6480" w:hanging="360"/>
+      </w:pPr>
+      <w:rPr>
+        <w:rFonts w:ascii="Wingdings" w:hAnsi="Wingdings" w:hint="default"/>
+        <w:sz w:val="20"/>
+      </w:rPr>
+    </w:lvl>
+  </w:abstractNum>
+  <w:abstractNum w:abstractNumId="7" w15:restartNumberingAfterBreak="0">
+    <w:nsid w:val="5FE22B76"/>
+    <w:multiLevelType w:val="multilevel"/>
+    <w:tmpl w:val="04E62FD6"/>
+    <w:lvl w:ilvl="0">
+      <w:start w:val="1"/>
+      <w:numFmt w:val="bullet"/>
+      <w:lvlText w:val=""/>
+      <w:lvlJc w:val="left"/>
+      <w:pPr>
+        <w:tabs>
+          <w:tab w:val="num" w:pos="720"/>
+        </w:tabs>
+        <w:ind w:left="720" w:hanging="360"/>
+      </w:pPr>
+      <w:rPr>
+        <w:rFonts w:ascii="Symbol" w:hAnsi="Symbol" w:hint="default"/>
+        <w:sz w:val="20"/>
+      </w:rPr>
+    </w:lvl>
+    <w:lvl w:ilvl="1" w:tentative="1">
+      <w:start w:val="1"/>
+      <w:numFmt w:val="bullet"/>
+      <w:lvlText w:val="o"/>
+      <w:lvlJc w:val="left"/>
+      <w:pPr>
+        <w:tabs>
+          <w:tab w:val="num" w:pos="1440"/>
+        </w:tabs>
+        <w:ind w:left="1440" w:hanging="360"/>
+      </w:pPr>
+      <w:rPr>
+        <w:rFonts w:ascii="Courier New" w:hAnsi="Courier New" w:hint="default"/>
+        <w:sz w:val="20"/>
+      </w:rPr>
+    </w:lvl>
+    <w:lvl w:ilvl="2" w:tentative="1">
+      <w:start w:val="1"/>
+      <w:numFmt w:val="bullet"/>
+      <w:lvlText w:val=""/>
+      <w:lvlJc w:val="left"/>
+      <w:pPr>
+        <w:tabs>
+          <w:tab w:val="num" w:pos="2160"/>
+        </w:tabs>
+        <w:ind w:left="2160" w:hanging="360"/>
+      </w:pPr>
+      <w:rPr>
+        <w:rFonts w:ascii="Wingdings" w:hAnsi="Wingdings" w:hint="default"/>
+        <w:sz w:val="20"/>
+      </w:rPr>
+    </w:lvl>
+    <w:lvl w:ilvl="3" w:tentative="1">
+      <w:start w:val="1"/>
+      <w:numFmt w:val="bullet"/>
+      <w:lvlText w:val=""/>
+      <w:lvlJc w:val="left"/>
+      <w:pPr>
+        <w:tabs>
+          <w:tab w:val="num" w:pos="2880"/>
+        </w:tabs>
+        <w:ind w:left="2880" w:hanging="360"/>
+      </w:pPr>
+      <w:rPr>
+        <w:rFonts w:ascii="Wingdings" w:hAnsi="Wingdings" w:hint="default"/>
+        <w:sz w:val="20"/>
+      </w:rPr>
+    </w:lvl>
+    <w:lvl w:ilvl="4" w:tentative="1">
+      <w:start w:val="1"/>
+      <w:numFmt w:val="bullet"/>
+      <w:lvlText w:val=""/>
+      <w:lvlJc w:val="left"/>
+      <w:pPr>
+        <w:tabs>
+          <w:tab w:val="num" w:pos="3600"/>
+        </w:tabs>
+        <w:ind w:left="3600" w:hanging="360"/>
+      </w:pPr>
+      <w:rPr>
+        <w:rFonts w:ascii="Wingdings" w:hAnsi="Wingdings" w:hint="default"/>
+        <w:sz w:val="20"/>
+      </w:rPr>
+    </w:lvl>
+    <w:lvl w:ilvl="5" w:tentative="1">
+      <w:start w:val="1"/>
+      <w:numFmt w:val="bullet"/>
+      <w:lvlText w:val=""/>
+      <w:lvlJc w:val="left"/>
+      <w:pPr>
+        <w:tabs>
+          <w:tab w:val="num" w:pos="4320"/>
+        </w:tabs>
+        <w:ind w:left="4320" w:hanging="360"/>
+      </w:pPr>
+      <w:rPr>
+        <w:rFonts w:ascii="Wingdings" w:hAnsi="Wingdings" w:hint="default"/>
+        <w:sz w:val="20"/>
+      </w:rPr>
+    </w:lvl>
+    <w:lvl w:ilvl="6" w:tentative="1">
+      <w:start w:val="1"/>
+      <w:numFmt w:val="bullet"/>
+      <w:lvlText w:val=""/>
+      <w:lvlJc w:val="left"/>
+      <w:pPr>
+        <w:tabs>
+          <w:tab w:val="num" w:pos="5040"/>
+        </w:tabs>
+        <w:ind w:left="5040" w:hanging="360"/>
+      </w:pPr>
+      <w:rPr>
+        <w:rFonts w:ascii="Wingdings" w:hAnsi="Wingdings" w:hint="default"/>
+        <w:sz w:val="20"/>
+      </w:rPr>
+    </w:lvl>
+    <w:lvl w:ilvl="7" w:tentative="1">
+      <w:start w:val="1"/>
+      <w:numFmt w:val="bullet"/>
+      <w:lvlText w:val=""/>
+      <w:lvlJc w:val="left"/>
+      <w:pPr>
+        <w:tabs>
+          <w:tab w:val="num" w:pos="5760"/>
+        </w:tabs>
+        <w:ind w:left="5760" w:hanging="360"/>
+      </w:pPr>
+      <w:rPr>
+        <w:rFonts w:ascii="Wingdings" w:hAnsi="Wingdings" w:hint="default"/>
+        <w:sz w:val="20"/>
+      </w:rPr>
+    </w:lvl>
+    <w:lvl w:ilvl="8" w:tentative="1">
+      <w:start w:val="1"/>
+      <w:numFmt w:val="bullet"/>
+      <w:lvlText w:val=""/>
+      <w:lvlJc w:val="left"/>
+      <w:pPr>
+        <w:tabs>
+          <w:tab w:val="num" w:pos="6480"/>
+        </w:tabs>
+        <w:ind w:left="6480" w:hanging="360"/>
+      </w:pPr>
+      <w:rPr>
+        <w:rFonts w:ascii="Wingdings" w:hAnsi="Wingdings" w:hint="default"/>
+        <w:sz w:val="20"/>
+      </w:rPr>
+    </w:lvl>
+  </w:abstractNum>
   <w:num w:numId="1" w16cid:durableId="1724794026">
+    <w:abstractNumId w:val="4"/>
+  </w:num>
+  <w:num w:numId="2" w16cid:durableId="431702146">
+    <w:abstractNumId w:val="2"/>
+  </w:num>
+  <w:num w:numId="3" w16cid:durableId="1288658703">
+    <w:abstractNumId w:val="3"/>
+  </w:num>
+  <w:num w:numId="4" w16cid:durableId="1604804195">
     <w:abstractNumId w:val="0"/>
+  </w:num>
+  <w:num w:numId="5" w16cid:durableId="1562055275">
+    <w:abstractNumId w:val="6"/>
+  </w:num>
+  <w:num w:numId="6" w16cid:durableId="141821050">
+    <w:abstractNumId w:val="5"/>
+  </w:num>
+  <w:num w:numId="7" w16cid:durableId="1446386359">
+    <w:abstractNumId w:val="7"/>
+  </w:num>
+  <w:num w:numId="8" w16cid:durableId="1570459917">
+    <w:abstractNumId w:val="1"/>
   </w:num>
 </w:numbering>
 </file>
@@ -16977,6 +17942,17 @@
       <w:u w:val="single"/>
     </w:rPr>
   </w:style>
+  <w:style w:type="paragraph" w:styleId="NormalWeb">
+    <w:name w:val="Normal (Web)"/>
+    <w:basedOn w:val="Normal"/>
+    <w:uiPriority w:val="99"/>
+    <w:semiHidden/>
+    <w:unhideWhenUsed/>
+    <w:rsid w:val="000F47DD"/>
+    <w:rPr>
+      <w:rFonts w:ascii="Times New Roman" w:hAnsi="Times New Roman" w:cs="Times New Roman"/>
+    </w:rPr>
+  </w:style>
 </w:styles>
 </file>
 

</xml_diff>